<commit_message>
Tamil TB 2.1 to 2.4 Final 05/07/2021
</commit_message>
<xml_diff>
--- a/brAhmaNa/TB 2.1-2.4 Tamil Corrections.docx
+++ b/brAhmaNa/TB 2.1-2.4 Tamil Corrections.docx
@@ -93,10 +93,30 @@
           <w:bCs/>
           <w:sz w:val="32"/>
           <w:szCs w:val="32"/>
-          <w:highlight w:val="red"/>
           <w:u w:val="single"/>
         </w:rPr>
-        <w:t>?????</w:t>
+        <w:t>30</w:t>
+      </w:r>
+      <w:r>
+        <w:rPr>
+          <w:b/>
+          <w:bCs/>
+          <w:sz w:val="32"/>
+          <w:szCs w:val="32"/>
+          <w:u w:val="single"/>
+          <w:vertAlign w:val="superscript"/>
+        </w:rPr>
+        <w:t>th</w:t>
+      </w:r>
+      <w:r>
+        <w:rPr>
+          <w:b/>
+          <w:bCs/>
+          <w:sz w:val="32"/>
+          <w:szCs w:val="32"/>
+          <w:u w:val="single"/>
+        </w:rPr>
+        <w:t xml:space="preserve"> June 2021</w:t>
       </w:r>
     </w:p>
     <w:p>

</xml_diff>

<commit_message>
nmv 07 07 2024
</commit_message>
<xml_diff>
--- a/brAhmaNa/TB 2.1-2.4 Tamil Corrections.docx
+++ b/brAhmaNa/TB 2.1-2.4 Tamil Corrections.docx
@@ -1,6 +1,6 @@
 
 <file path=word/document.xml><?xml version="1.0" encoding="utf-8"?>
-<w:document xmlns:wpc="http://schemas.microsoft.com/office/word/2010/wordprocessingCanvas" xmlns:cx="http://schemas.microsoft.com/office/drawing/2014/chartex" xmlns:cx1="http://schemas.microsoft.com/office/drawing/2015/9/8/chartex" xmlns:cx2="http://schemas.microsoft.com/office/drawing/2015/10/21/chartex" xmlns:cx3="http://schemas.microsoft.com/office/drawing/2016/5/9/chartex" xmlns:cx4="http://schemas.microsoft.com/office/drawing/2016/5/10/chartex" xmlns:cx5="http://schemas.microsoft.com/office/drawing/2016/5/11/chartex" xmlns:cx6="http://schemas.microsoft.com/office/drawing/2016/5/12/chartex" xmlns:cx7="http://schemas.microsoft.com/office/drawing/2016/5/13/chartex" xmlns:cx8="http://schemas.microsoft.com/office/drawing/2016/5/14/chartex" xmlns:mc="http://schemas.openxmlformats.org/markup-compatibility/2006" xmlns:aink="http://schemas.microsoft.com/office/drawing/2016/ink" xmlns:am3d="http://schemas.microsoft.com/office/drawing/2017/model3d" xmlns:o="urn:schemas-microsoft-com:office:office" xmlns:r="http://schemas.openxmlformats.org/officeDocument/2006/relationships" xmlns:m="http://schemas.openxmlformats.org/officeDocument/2006/math" xmlns:v="urn:schemas-microsoft-com:vml" xmlns:wp14="http://schemas.microsoft.com/office/word/2010/wordprocessingDrawing" xmlns:wp="http://schemas.openxmlformats.org/drawingml/2006/wordprocessingDrawing" xmlns:w10="urn:schemas-microsoft-com:office:word" xmlns:w="http://schemas.openxmlformats.org/wordprocessingml/2006/main" xmlns:w14="http://schemas.microsoft.com/office/word/2010/wordml" xmlns:w15="http://schemas.microsoft.com/office/word/2012/wordml" xmlns:w16cex="http://schemas.microsoft.com/office/word/2018/wordml/cex" xmlns:w16cid="http://schemas.microsoft.com/office/word/2016/wordml/cid" xmlns:w16="http://schemas.microsoft.com/office/word/2018/wordml" xmlns:w16sdtdh="http://schemas.microsoft.com/office/word/2020/wordml/sdtdatahash" xmlns:w16se="http://schemas.microsoft.com/office/word/2015/wordml/symex" xmlns:wpg="http://schemas.microsoft.com/office/word/2010/wordprocessingGroup" xmlns:wpi="http://schemas.microsoft.com/office/word/2010/wordprocessingInk" xmlns:wne="http://schemas.microsoft.com/office/word/2006/wordml" xmlns:wps="http://schemas.microsoft.com/office/word/2010/wordprocessingShape" mc:Ignorable="w14 w15 w16se w16cid w16 w16cex w16sdtdh wp14">
+<w:document xmlns:wpc="http://schemas.microsoft.com/office/word/2010/wordprocessingCanvas" xmlns:cx="http://schemas.microsoft.com/office/drawing/2014/chartex" xmlns:cx1="http://schemas.microsoft.com/office/drawing/2015/9/8/chartex" xmlns:cx2="http://schemas.microsoft.com/office/drawing/2015/10/21/chartex" xmlns:cx3="http://schemas.microsoft.com/office/drawing/2016/5/9/chartex" xmlns:cx4="http://schemas.microsoft.com/office/drawing/2016/5/10/chartex" xmlns:cx5="http://schemas.microsoft.com/office/drawing/2016/5/11/chartex" xmlns:cx6="http://schemas.microsoft.com/office/drawing/2016/5/12/chartex" xmlns:cx7="http://schemas.microsoft.com/office/drawing/2016/5/13/chartex" xmlns:cx8="http://schemas.microsoft.com/office/drawing/2016/5/14/chartex" xmlns:mc="http://schemas.openxmlformats.org/markup-compatibility/2006" xmlns:aink="http://schemas.microsoft.com/office/drawing/2016/ink" xmlns:am3d="http://schemas.microsoft.com/office/drawing/2017/model3d" xmlns:o="urn:schemas-microsoft-com:office:office" xmlns:oel="http://schemas.microsoft.com/office/2019/extlst" xmlns:r="http://schemas.openxmlformats.org/officeDocument/2006/relationships" xmlns:m="http://schemas.openxmlformats.org/officeDocument/2006/math" xmlns:v="urn:schemas-microsoft-com:vml" xmlns:wp14="http://schemas.microsoft.com/office/word/2010/wordprocessingDrawing" xmlns:wp="http://schemas.openxmlformats.org/drawingml/2006/wordprocessingDrawing" xmlns:w10="urn:schemas-microsoft-com:office:word" xmlns:w="http://schemas.openxmlformats.org/wordprocessingml/2006/main" xmlns:w14="http://schemas.microsoft.com/office/word/2010/wordml" xmlns:w15="http://schemas.microsoft.com/office/word/2012/wordml" xmlns:w16cex="http://schemas.microsoft.com/office/word/2018/wordml/cex" xmlns:w16cid="http://schemas.microsoft.com/office/word/2016/wordml/cid" xmlns:w16="http://schemas.microsoft.com/office/word/2018/wordml" xmlns:w16du="http://schemas.microsoft.com/office/word/2023/wordml/word16du" xmlns:w16sdtdh="http://schemas.microsoft.com/office/word/2020/wordml/sdtdatahash" xmlns:w16se="http://schemas.microsoft.com/office/word/2015/wordml/symex" xmlns:wpg="http://schemas.microsoft.com/office/word/2010/wordprocessingGroup" xmlns:wpi="http://schemas.microsoft.com/office/word/2010/wordprocessingInk" xmlns:wne="http://schemas.microsoft.com/office/word/2006/wordml" xmlns:wps="http://schemas.microsoft.com/office/word/2010/wordprocessingShape" mc:Ignorable="w14 w15 w16se w16cid w16 w16cex w16sdtdh w16du wp14">
   <w:body>
     <w:p>
       <w:pPr>
@@ -22,8 +22,1191 @@
           <w:szCs w:val="32"/>
           <w:u w:val="single"/>
         </w:rPr>
-        <w:t>TaittirIya BrAhmaNam TB 2.1 - 2.4  Book</w:t>
+        <w:t xml:space="preserve">TaittirIya BrAhmaNam TB 2.1 - </w:t>
       </w:r>
+      <w:proofErr w:type="gramStart"/>
+      <w:r>
+        <w:rPr>
+          <w:b/>
+          <w:bCs/>
+          <w:sz w:val="32"/>
+          <w:szCs w:val="32"/>
+          <w:u w:val="single"/>
+        </w:rPr>
+        <w:t>2.4  Book</w:t>
+      </w:r>
+      <w:proofErr w:type="gramEnd"/>
+      <w:r>
+        <w:rPr>
+          <w:b/>
+          <w:bCs/>
+          <w:sz w:val="32"/>
+          <w:szCs w:val="32"/>
+          <w:u w:val="single"/>
+        </w:rPr>
+        <w:t xml:space="preserve"> </w:t>
+      </w:r>
+    </w:p>
+    <w:p>
+      <w:pPr>
+        <w:spacing w:before="0"/>
+        <w:jc w:val="center"/>
+        <w:rPr>
+          <w:b/>
+          <w:bCs/>
+          <w:sz w:val="32"/>
+          <w:szCs w:val="32"/>
+          <w:u w:val="single"/>
+        </w:rPr>
+      </w:pPr>
+      <w:r>
+        <w:rPr>
+          <w:b/>
+          <w:bCs/>
+          <w:sz w:val="32"/>
+          <w:szCs w:val="32"/>
+          <w:u w:val="single"/>
+        </w:rPr>
+        <w:t xml:space="preserve">Tamil </w:t>
+      </w:r>
+      <w:r>
+        <w:rPr>
+          <w:b/>
+          <w:bCs/>
+          <w:sz w:val="32"/>
+          <w:szCs w:val="32"/>
+          <w:u w:val="single"/>
+        </w:rPr>
+        <w:t>Corrections –</w:t>
+      </w:r>
+      <w:r>
+        <w:rPr>
+          <w:b/>
+          <w:bCs/>
+          <w:sz w:val="32"/>
+          <w:szCs w:val="32"/>
+          <w:u w:val="single"/>
+        </w:rPr>
+        <w:t xml:space="preserve"> </w:t>
+      </w:r>
+      <w:r>
+        <w:rPr>
+          <w:b/>
+          <w:bCs/>
+          <w:sz w:val="32"/>
+          <w:szCs w:val="32"/>
+          <w:u w:val="single"/>
+        </w:rPr>
+        <w:t xml:space="preserve">Observed </w:t>
+      </w:r>
+      <w:proofErr w:type="gramStart"/>
+      <w:r>
+        <w:rPr>
+          <w:b/>
+          <w:bCs/>
+          <w:sz w:val="32"/>
+          <w:szCs w:val="32"/>
+          <w:u w:val="single"/>
+        </w:rPr>
+        <w:t xml:space="preserve">till </w:t>
+      </w:r>
+      <w:r>
+        <w:rPr>
+          <w:b/>
+          <w:bCs/>
+          <w:sz w:val="32"/>
+          <w:szCs w:val="32"/>
+          <w:highlight w:val="red"/>
+          <w:u w:val="single"/>
+        </w:rPr>
+        <w:t>?????</w:t>
+      </w:r>
+      <w:proofErr w:type="gramEnd"/>
+    </w:p>
+    <w:p>
+      <w:pPr>
+        <w:jc w:val="center"/>
+        <w:rPr>
+          <w:b/>
+          <w:bCs/>
+        </w:rPr>
+      </w:pPr>
+      <w:r>
+        <w:rPr>
+          <w:b/>
+          <w:bCs/>
+        </w:rPr>
+        <w:t xml:space="preserve">(ignore those which are already incorporated in your book’s version and date). </w:t>
+      </w:r>
+      <w:r>
+        <w:rPr>
+          <w:b/>
+          <w:bCs/>
+        </w:rPr>
+        <w:br/>
+        <w:t>Kindly refer to your Guru for the differences in Swaram marking between various sources.</w:t>
+      </w:r>
+    </w:p>
+    <w:tbl>
+      <w:tblPr>
+        <w:tblW w:w="14083" w:type="dxa"/>
+        <w:tblInd w:w="-792" w:type="dxa"/>
+        <w:tblBorders>
+          <w:top w:val="single" w:sz="4" w:space="0" w:color="000000"/>
+          <w:left w:val="single" w:sz="4" w:space="0" w:color="000000"/>
+          <w:bottom w:val="single" w:sz="4" w:space="0" w:color="000000"/>
+          <w:right w:val="single" w:sz="4" w:space="0" w:color="000000"/>
+          <w:insideH w:val="single" w:sz="4" w:space="0" w:color="000000"/>
+          <w:insideV w:val="single" w:sz="4" w:space="0" w:color="000000"/>
+        </w:tblBorders>
+        <w:tblLook w:val="04A0" w:firstRow="1" w:lastRow="0" w:firstColumn="1" w:lastColumn="0" w:noHBand="0" w:noVBand="1"/>
+      </w:tblPr>
+      <w:tblGrid>
+        <w:gridCol w:w="3168"/>
+        <w:gridCol w:w="5387"/>
+        <w:gridCol w:w="5528"/>
+      </w:tblGrid>
+      <w:tr>
+        <w:tc>
+          <w:tcPr>
+            <w:tcW w:w="3168" w:type="dxa"/>
+          </w:tcPr>
+          <w:p>
+            <w:pPr>
+              <w:spacing w:before="0" w:line="240" w:lineRule="auto"/>
+              <w:jc w:val="center"/>
+              <w:rPr>
+                <w:sz w:val="32"/>
+                <w:szCs w:val="32"/>
+              </w:rPr>
+            </w:pPr>
+            <w:r>
+              <w:rPr>
+                <w:sz w:val="32"/>
+                <w:szCs w:val="32"/>
+              </w:rPr>
+              <w:t>Section, Paragraph</w:t>
+            </w:r>
+          </w:p>
+          <w:p>
+            <w:pPr>
+              <w:spacing w:before="0" w:line="240" w:lineRule="auto"/>
+              <w:jc w:val="center"/>
+              <w:rPr>
+                <w:sz w:val="32"/>
+                <w:szCs w:val="32"/>
+              </w:rPr>
+            </w:pPr>
+            <w:r>
+              <w:rPr>
+                <w:sz w:val="32"/>
+                <w:szCs w:val="32"/>
+              </w:rPr>
+              <w:t>Reference</w:t>
+            </w:r>
+          </w:p>
+        </w:tc>
+        <w:tc>
+          <w:tcPr>
+            <w:tcW w:w="5387" w:type="dxa"/>
+          </w:tcPr>
+          <w:p>
+            <w:pPr>
+              <w:spacing w:before="0" w:line="240" w:lineRule="auto"/>
+              <w:jc w:val="center"/>
+              <w:rPr>
+                <w:sz w:val="32"/>
+                <w:szCs w:val="32"/>
+              </w:rPr>
+            </w:pPr>
+            <w:r>
+              <w:rPr>
+                <w:sz w:val="32"/>
+                <w:szCs w:val="32"/>
+              </w:rPr>
+              <w:t>As Printed</w:t>
+            </w:r>
+          </w:p>
+        </w:tc>
+        <w:tc>
+          <w:tcPr>
+            <w:tcW w:w="5528" w:type="dxa"/>
+          </w:tcPr>
+          <w:p>
+            <w:pPr>
+              <w:spacing w:before="0" w:line="240" w:lineRule="auto"/>
+              <w:ind w:right="-18"/>
+              <w:jc w:val="center"/>
+              <w:rPr>
+                <w:sz w:val="32"/>
+                <w:szCs w:val="32"/>
+              </w:rPr>
+            </w:pPr>
+            <w:r>
+              <w:rPr>
+                <w:sz w:val="32"/>
+                <w:szCs w:val="32"/>
+              </w:rPr>
+              <w:t>To be read as or corrected as</w:t>
+            </w:r>
+          </w:p>
+          <w:p>
+            <w:pPr>
+              <w:spacing w:before="0" w:line="240" w:lineRule="auto"/>
+              <w:ind w:right="-18"/>
+              <w:jc w:val="center"/>
+              <w:rPr>
+                <w:sz w:val="32"/>
+                <w:szCs w:val="32"/>
+              </w:rPr>
+            </w:pPr>
+            <w:r>
+              <w:rPr>
+                <w:sz w:val="32"/>
+                <w:szCs w:val="32"/>
+              </w:rPr>
+              <w:t>(Comments and analysis)</w:t>
+            </w:r>
+          </w:p>
+        </w:tc>
+      </w:tr>
+      <w:tr>
+        <w:trPr>
+          <w:trHeight w:val="929"/>
+        </w:trPr>
+        <w:tc>
+          <w:tcPr>
+            <w:tcW w:w="3168" w:type="dxa"/>
+          </w:tcPr>
+          <w:p>
+            <w:pPr>
+              <w:spacing w:before="0" w:line="240" w:lineRule="auto"/>
+              <w:rPr>
+                <w:b/>
+                <w:sz w:val="28"/>
+                <w:szCs w:val="28"/>
+                <w:lang w:val="it-IT"/>
+              </w:rPr>
+            </w:pPr>
+            <w:r>
+              <w:rPr>
+                <w:b/>
+                <w:sz w:val="28"/>
+                <w:szCs w:val="28"/>
+                <w:lang w:val="it-IT"/>
+              </w:rPr>
+              <w:t>TB 2.</w:t>
+            </w:r>
+            <w:r>
+              <w:rPr>
+                <w:b/>
+                <w:sz w:val="28"/>
+                <w:szCs w:val="28"/>
+                <w:lang w:val="it-IT"/>
+              </w:rPr>
+              <w:t>1.2.4</w:t>
+            </w:r>
+          </w:p>
+          <w:p>
+            <w:pPr>
+              <w:spacing w:before="0" w:line="240" w:lineRule="auto"/>
+              <w:rPr>
+                <w:b/>
+                <w:sz w:val="28"/>
+                <w:szCs w:val="28"/>
+                <w:lang w:val="it-IT"/>
+              </w:rPr>
+            </w:pPr>
+            <w:r>
+              <w:rPr>
+                <w:b/>
+                <w:sz w:val="28"/>
+                <w:szCs w:val="28"/>
+                <w:lang w:val="it-IT"/>
+              </w:rPr>
+              <w:t xml:space="preserve">Statement </w:t>
+            </w:r>
+            <w:r>
+              <w:rPr>
+                <w:b/>
+                <w:sz w:val="28"/>
+                <w:szCs w:val="28"/>
+                <w:lang w:val="it-IT"/>
+              </w:rPr>
+              <w:t xml:space="preserve">No. - </w:t>
+            </w:r>
+            <w:r>
+              <w:rPr>
+                <w:b/>
+                <w:sz w:val="28"/>
+                <w:szCs w:val="28"/>
+                <w:lang w:val="it-IT"/>
+              </w:rPr>
+              <w:t>6</w:t>
+            </w:r>
+          </w:p>
+          <w:p>
+            <w:pPr>
+              <w:spacing w:before="0" w:line="240" w:lineRule="auto"/>
+              <w:rPr>
+                <w:b/>
+                <w:sz w:val="28"/>
+                <w:szCs w:val="28"/>
+                <w:lang w:val="it-IT"/>
+              </w:rPr>
+            </w:pPr>
+            <w:r>
+              <w:rPr>
+                <w:b/>
+                <w:sz w:val="28"/>
+                <w:szCs w:val="28"/>
+                <w:lang w:val="it-IT"/>
+              </w:rPr>
+              <w:t xml:space="preserve">Dasini No - </w:t>
+            </w:r>
+            <w:r>
+              <w:rPr>
+                <w:b/>
+                <w:sz w:val="28"/>
+                <w:szCs w:val="28"/>
+                <w:lang w:val="it-IT"/>
+              </w:rPr>
+              <w:t>7</w:t>
+            </w:r>
+          </w:p>
+        </w:tc>
+        <w:tc>
+          <w:tcPr>
+            <w:tcW w:w="5387" w:type="dxa"/>
+          </w:tcPr>
+          <w:p>
+            <w:pPr>
+              <w:spacing w:before="0" w:line="240" w:lineRule="auto"/>
+              <w:rPr>
+                <w:rFonts w:ascii="BRH Malayalam Extra" w:hAnsi="BRH Malayalam Extra" w:cs="BRH Malayalam Extra"/>
+                <w:sz w:val="40"/>
+                <w:szCs w:val="40"/>
+              </w:rPr>
+            </w:pPr>
+            <w:r>
+              <w:rPr>
+                <w:rFonts w:ascii="Latha" w:hAnsi="Latha" w:cs="Latha"/>
+                <w:sz w:val="28"/>
+                <w:szCs w:val="28"/>
+                <w:cs/>
+                <w:lang w:bidi="ta-IN"/>
+              </w:rPr>
+              <w:t xml:space="preserve">ஸ </w:t>
+            </w:r>
+            <w:r>
+              <w:rPr>
+                <w:rFonts w:ascii="Latha" w:hAnsi="Latha" w:cs="Latha"/>
+                <w:sz w:val="28"/>
+                <w:szCs w:val="28"/>
+                <w:highlight w:val="yellow"/>
+                <w:cs/>
+                <w:lang w:bidi="ta-IN"/>
+              </w:rPr>
+              <w:t>கா</w:t>
+            </w:r>
+            <w:r>
+              <w:rPr>
+                <w:rFonts w:ascii="BRH Tamil Tab Extra" w:hAnsi="BRH Tamil Tab Extra" w:cs="Latha"/>
+                <w:b/>
+                <w:sz w:val="36"/>
+                <w:szCs w:val="28"/>
+              </w:rPr>
+              <w:t>†</w:t>
+            </w:r>
+            <w:r>
+              <w:rPr>
+                <w:rFonts w:ascii="Latha" w:hAnsi="Latha" w:cs="Latha"/>
+                <w:b/>
+                <w:bCs/>
+                <w:position w:val="-12"/>
+                <w:sz w:val="28"/>
+                <w:szCs w:val="28"/>
+                <w:cs/>
+                <w:lang w:bidi="ta-IN"/>
+              </w:rPr>
+              <w:t>3</w:t>
+            </w:r>
+            <w:r>
+              <w:rPr>
+                <w:rFonts w:ascii="Latha" w:hAnsi="Latha" w:cs="Latha"/>
+                <w:sz w:val="28"/>
+                <w:szCs w:val="28"/>
+                <w:cs/>
+                <w:lang w:bidi="ta-IN"/>
+              </w:rPr>
+              <w:t>மஸ்</w:t>
+            </w:r>
+            <w:r>
+              <w:rPr>
+                <w:rFonts w:ascii="Latha" w:hAnsi="Latha" w:cs="Latha"/>
+                <w:b/>
+                <w:bCs/>
+                <w:i/>
+                <w:iCs/>
+                <w:sz w:val="28"/>
+                <w:szCs w:val="28"/>
+                <w:cs/>
+                <w:lang w:bidi="ta-IN"/>
+              </w:rPr>
+              <w:t>ரு</w:t>
+            </w:r>
+            <w:r>
+              <w:rPr>
+                <w:rFonts w:ascii="Latha" w:hAnsi="Latha" w:cs="Latha"/>
+                <w:sz w:val="28"/>
+                <w:szCs w:val="28"/>
+                <w:cs/>
+                <w:lang w:bidi="ta-IN"/>
+              </w:rPr>
+              <w:t xml:space="preserve">ஜத </w:t>
+            </w:r>
+            <w:r>
+              <w:rPr>
+                <w:rFonts w:ascii="Latha" w:hAnsi="Latha" w:cs="Latha"/>
+                <w:sz w:val="28"/>
+                <w:szCs w:val="28"/>
+              </w:rPr>
+              <w:t>|</w:t>
+            </w:r>
+          </w:p>
+        </w:tc>
+        <w:tc>
+          <w:tcPr>
+            <w:tcW w:w="5528" w:type="dxa"/>
+          </w:tcPr>
+          <w:p>
+            <w:pPr>
+              <w:spacing w:before="0" w:line="240" w:lineRule="auto"/>
+              <w:rPr>
+                <w:rFonts w:ascii="BRH Malayalam Extra" w:hAnsi="BRH Malayalam Extra" w:cs="BRH Malayalam Extra"/>
+                <w:sz w:val="40"/>
+                <w:szCs w:val="40"/>
+              </w:rPr>
+            </w:pPr>
+            <w:r>
+              <w:rPr>
+                <w:rFonts w:ascii="Latha" w:hAnsi="Latha" w:cs="Latha"/>
+                <w:sz w:val="28"/>
+                <w:szCs w:val="28"/>
+                <w:cs/>
+                <w:lang w:bidi="ta-IN"/>
+              </w:rPr>
+              <w:t>ஸ கா</w:t>
+            </w:r>
+            <w:r>
+              <w:rPr>
+                <w:rFonts w:ascii="Latha" w:hAnsi="Latha" w:cs="Latha"/>
+                <w:b/>
+                <w:bCs/>
+                <w:position w:val="-12"/>
+                <w:sz w:val="28"/>
+                <w:szCs w:val="28"/>
+                <w:cs/>
+                <w:lang w:bidi="ta-IN"/>
+              </w:rPr>
+              <w:t>3</w:t>
+            </w:r>
+            <w:r>
+              <w:rPr>
+                <w:rFonts w:ascii="Latha" w:hAnsi="Latha" w:cs="Latha"/>
+                <w:sz w:val="28"/>
+                <w:szCs w:val="28"/>
+                <w:highlight w:val="green"/>
+                <w:cs/>
+                <w:lang w:bidi="ta-IN"/>
+              </w:rPr>
+              <w:t>ம</w:t>
+            </w:r>
+            <w:r>
+              <w:rPr>
+                <w:rFonts w:ascii="BRH Tamil Tab Extra" w:hAnsi="BRH Tamil Tab Extra" w:cs="Latha"/>
+                <w:b/>
+                <w:sz w:val="36"/>
+                <w:szCs w:val="28"/>
+              </w:rPr>
+              <w:t>†</w:t>
+            </w:r>
+            <w:r>
+              <w:rPr>
+                <w:rFonts w:ascii="Latha" w:hAnsi="Latha" w:cs="Latha"/>
+                <w:sz w:val="28"/>
+                <w:szCs w:val="28"/>
+                <w:cs/>
+                <w:lang w:bidi="ta-IN"/>
+              </w:rPr>
+              <w:t>ஸ்</w:t>
+            </w:r>
+            <w:r>
+              <w:rPr>
+                <w:rFonts w:ascii="Latha" w:hAnsi="Latha" w:cs="Latha"/>
+                <w:b/>
+                <w:bCs/>
+                <w:i/>
+                <w:iCs/>
+                <w:sz w:val="28"/>
+                <w:szCs w:val="28"/>
+                <w:cs/>
+                <w:lang w:bidi="ta-IN"/>
+              </w:rPr>
+              <w:t>ரு</w:t>
+            </w:r>
+            <w:r>
+              <w:rPr>
+                <w:rFonts w:ascii="Latha" w:hAnsi="Latha" w:cs="Latha"/>
+                <w:sz w:val="28"/>
+                <w:szCs w:val="28"/>
+                <w:cs/>
+                <w:lang w:bidi="ta-IN"/>
+              </w:rPr>
+              <w:t xml:space="preserve">ஜத </w:t>
+            </w:r>
+            <w:r>
+              <w:rPr>
+                <w:rFonts w:ascii="Latha" w:hAnsi="Latha" w:cs="Latha"/>
+                <w:sz w:val="28"/>
+                <w:szCs w:val="28"/>
+              </w:rPr>
+              <w:t>|</w:t>
+            </w:r>
+          </w:p>
+        </w:tc>
+      </w:tr>
+      <w:tr>
+        <w:trPr>
+          <w:trHeight w:val="929"/>
+        </w:trPr>
+        <w:tc>
+          <w:tcPr>
+            <w:tcW w:w="3168" w:type="dxa"/>
+          </w:tcPr>
+          <w:p>
+            <w:pPr>
+              <w:spacing w:before="0" w:line="240" w:lineRule="auto"/>
+              <w:rPr>
+                <w:b/>
+                <w:sz w:val="28"/>
+                <w:szCs w:val="28"/>
+                <w:lang w:val="it-IT"/>
+              </w:rPr>
+            </w:pPr>
+            <w:r>
+              <w:rPr>
+                <w:b/>
+                <w:sz w:val="28"/>
+                <w:szCs w:val="28"/>
+                <w:lang w:val="it-IT"/>
+              </w:rPr>
+              <w:t>TB 2.</w:t>
+            </w:r>
+            <w:r>
+              <w:rPr>
+                <w:b/>
+                <w:sz w:val="28"/>
+                <w:szCs w:val="28"/>
+                <w:lang w:val="it-IT"/>
+              </w:rPr>
+              <w:t>1.5.1</w:t>
+            </w:r>
+          </w:p>
+          <w:p>
+            <w:pPr>
+              <w:spacing w:before="0" w:line="240" w:lineRule="auto"/>
+              <w:rPr>
+                <w:b/>
+                <w:sz w:val="28"/>
+                <w:szCs w:val="28"/>
+                <w:lang w:val="it-IT"/>
+              </w:rPr>
+            </w:pPr>
+            <w:r>
+              <w:rPr>
+                <w:b/>
+                <w:sz w:val="28"/>
+                <w:szCs w:val="28"/>
+                <w:lang w:val="it-IT"/>
+              </w:rPr>
+              <w:t xml:space="preserve">Statement </w:t>
+            </w:r>
+            <w:r>
+              <w:rPr>
+                <w:b/>
+                <w:sz w:val="28"/>
+                <w:szCs w:val="28"/>
+                <w:lang w:val="it-IT"/>
+              </w:rPr>
+              <w:t xml:space="preserve">No. - </w:t>
+            </w:r>
+            <w:r>
+              <w:rPr>
+                <w:b/>
+                <w:sz w:val="28"/>
+                <w:szCs w:val="28"/>
+                <w:lang w:val="it-IT"/>
+              </w:rPr>
+              <w:t>5</w:t>
+            </w:r>
+          </w:p>
+          <w:p>
+            <w:pPr>
+              <w:spacing w:before="0" w:line="240" w:lineRule="auto"/>
+              <w:rPr>
+                <w:b/>
+                <w:sz w:val="28"/>
+                <w:szCs w:val="28"/>
+              </w:rPr>
+            </w:pPr>
+            <w:r>
+              <w:rPr>
+                <w:b/>
+                <w:sz w:val="28"/>
+                <w:szCs w:val="28"/>
+                <w:lang w:val="it-IT"/>
+              </w:rPr>
+              <w:t xml:space="preserve">Dasini No - </w:t>
+            </w:r>
+            <w:r>
+              <w:rPr>
+                <w:b/>
+                <w:sz w:val="28"/>
+                <w:szCs w:val="28"/>
+                <w:lang w:val="it-IT"/>
+              </w:rPr>
+              <w:t>34</w:t>
+            </w:r>
+          </w:p>
+        </w:tc>
+        <w:tc>
+          <w:tcPr>
+            <w:tcW w:w="5387" w:type="dxa"/>
+          </w:tcPr>
+          <w:p>
+            <w:pPr>
+              <w:spacing w:before="0" w:line="240" w:lineRule="auto"/>
+              <w:rPr>
+                <w:rFonts w:ascii="BRH Malayalam Extra" w:hAnsi="BRH Malayalam Extra" w:cs="BRH Malayalam Extra"/>
+                <w:sz w:val="40"/>
+                <w:szCs w:val="40"/>
+              </w:rPr>
+            </w:pPr>
+            <w:r>
+              <w:rPr>
+                <w:rFonts w:ascii="Latha" w:hAnsi="Latha" w:cs="Latha"/>
+                <w:sz w:val="28"/>
+                <w:szCs w:val="28"/>
+                <w:cs/>
+                <w:lang w:bidi="ta-IN"/>
+              </w:rPr>
+              <w:t>அ</w:t>
+            </w:r>
+            <w:r>
+              <w:rPr>
+                <w:rFonts w:ascii="BRH Tamil Tab Extra" w:hAnsi="BRH Tamil Tab Extra" w:cs="Latha"/>
+                <w:b/>
+                <w:sz w:val="32"/>
+                <w:szCs w:val="28"/>
+              </w:rPr>
+              <w:t>…</w:t>
+            </w:r>
+            <w:r>
+              <w:rPr>
+                <w:rFonts w:ascii="Latha" w:hAnsi="Latha" w:cs="Latha"/>
+                <w:sz w:val="28"/>
+                <w:szCs w:val="28"/>
+                <w:cs/>
+                <w:lang w:bidi="ta-IN"/>
+              </w:rPr>
+              <w:t>க்</w:t>
+            </w:r>
+            <w:r>
+              <w:rPr>
+                <w:rFonts w:ascii="Latha" w:hAnsi="Latha" w:cs="Latha"/>
+                <w:b/>
+                <w:bCs/>
+                <w:position w:val="-12"/>
+                <w:sz w:val="28"/>
+                <w:szCs w:val="28"/>
+                <w:cs/>
+                <w:lang w:bidi="ta-IN"/>
+              </w:rPr>
+              <w:t>3</w:t>
+            </w:r>
+            <w:r>
+              <w:rPr>
+                <w:rFonts w:ascii="Latha" w:hAnsi="Latha" w:cs="Latha"/>
+                <w:sz w:val="28"/>
+                <w:szCs w:val="28"/>
+                <w:cs/>
+                <w:lang w:bidi="ta-IN"/>
+              </w:rPr>
+              <w:t>னி</w:t>
+            </w:r>
+            <w:r>
+              <w:rPr>
+                <w:rFonts w:ascii="BRH Tamil Tab Extra" w:hAnsi="BRH Tamil Tab Extra" w:cs="Latha"/>
+                <w:b/>
+                <w:sz w:val="32"/>
+                <w:szCs w:val="28"/>
+              </w:rPr>
+              <w:t>…</w:t>
+            </w:r>
+            <w:r>
+              <w:rPr>
+                <w:rFonts w:ascii="Latha" w:hAnsi="Latha" w:cs="Latha"/>
+                <w:sz w:val="28"/>
+                <w:szCs w:val="28"/>
+                <w:cs/>
+                <w:lang w:bidi="ta-IN"/>
+              </w:rPr>
+              <w:t>ஹோ</w:t>
+            </w:r>
+            <w:r>
+              <w:rPr>
+                <w:rFonts w:ascii="BRH Tamil Tab Extra" w:hAnsi="BRH Tamil Tab Extra" w:cs="Latha"/>
+                <w:b/>
+                <w:sz w:val="32"/>
+                <w:szCs w:val="28"/>
+              </w:rPr>
+              <w:t>…</w:t>
+            </w:r>
+            <w:r>
+              <w:rPr>
+                <w:rFonts w:ascii="Latha" w:hAnsi="Latha" w:cs="Latha"/>
+                <w:sz w:val="28"/>
+                <w:szCs w:val="28"/>
+                <w:cs/>
+                <w:lang w:bidi="ta-IN"/>
+              </w:rPr>
+              <w:t xml:space="preserve">த்ரம் </w:t>
+            </w:r>
+            <w:r>
+              <w:rPr>
+                <w:rFonts w:ascii="BRH Devanagari Extra" w:hAnsi="BRH Devanagari Extra" w:cs="Latha"/>
+                <w:b/>
+                <w:sz w:val="36"/>
+                <w:szCs w:val="28"/>
+              </w:rPr>
+              <w:t>Æ</w:t>
+            </w:r>
+            <w:r>
+              <w:rPr>
+                <w:rFonts w:ascii="Latha" w:hAnsi="Latha" w:cs="Latha"/>
+                <w:sz w:val="28"/>
+                <w:szCs w:val="28"/>
+                <w:highlight w:val="yellow"/>
+                <w:cs/>
+                <w:lang w:bidi="ta-IN"/>
+              </w:rPr>
+              <w:t>ய</w:t>
+            </w:r>
+            <w:r>
+              <w:rPr>
+                <w:rFonts w:ascii="Latha" w:hAnsi="Latha" w:cs="Latha"/>
+                <w:sz w:val="28"/>
+                <w:szCs w:val="28"/>
+                <w:cs/>
+                <w:lang w:bidi="ta-IN"/>
+              </w:rPr>
+              <w:t>ஜ்ஞானா</w:t>
+            </w:r>
+            <w:r>
+              <w:rPr>
+                <w:rFonts w:ascii="BRH Tamil Tab Extra" w:hAnsi="BRH Tamil Tab Extra" w:cs="Latha"/>
+                <w:b/>
+                <w:sz w:val="36"/>
+                <w:szCs w:val="28"/>
+              </w:rPr>
+              <w:t>‡</w:t>
+            </w:r>
+            <w:r>
+              <w:rPr>
+                <w:rFonts w:ascii="Latha" w:hAnsi="Latha" w:cs="Latha"/>
+                <w:sz w:val="28"/>
+                <w:szCs w:val="28"/>
+                <w:cs/>
+                <w:lang w:bidi="ta-IN"/>
+              </w:rPr>
+              <w:t xml:space="preserve">ம் </w:t>
+            </w:r>
+            <w:r>
+              <w:rPr>
+                <w:rFonts w:ascii="Latha" w:hAnsi="Latha" w:cs="Latha"/>
+                <w:sz w:val="28"/>
+                <w:szCs w:val="28"/>
+              </w:rPr>
+              <w:t>|</w:t>
+            </w:r>
+          </w:p>
+        </w:tc>
+        <w:tc>
+          <w:tcPr>
+            <w:tcW w:w="5528" w:type="dxa"/>
+          </w:tcPr>
+          <w:p>
+            <w:pPr>
+              <w:spacing w:before="0" w:line="240" w:lineRule="auto"/>
+              <w:rPr>
+                <w:rFonts w:ascii="BRH Malayalam Extra" w:hAnsi="BRH Malayalam Extra" w:cs="BRH Malayalam Extra"/>
+                <w:sz w:val="40"/>
+                <w:szCs w:val="40"/>
+              </w:rPr>
+            </w:pPr>
+            <w:r>
+              <w:rPr>
+                <w:rFonts w:ascii="Latha" w:hAnsi="Latha" w:cs="Latha"/>
+                <w:sz w:val="28"/>
+                <w:szCs w:val="28"/>
+                <w:cs/>
+                <w:lang w:bidi="ta-IN"/>
+              </w:rPr>
+              <w:t>அ</w:t>
+            </w:r>
+            <w:r>
+              <w:rPr>
+                <w:rFonts w:ascii="BRH Tamil Tab Extra" w:hAnsi="BRH Tamil Tab Extra" w:cs="Latha"/>
+                <w:b/>
+                <w:sz w:val="32"/>
+                <w:szCs w:val="28"/>
+              </w:rPr>
+              <w:t>…</w:t>
+            </w:r>
+            <w:r>
+              <w:rPr>
+                <w:rFonts w:ascii="Latha" w:hAnsi="Latha" w:cs="Latha"/>
+                <w:sz w:val="28"/>
+                <w:szCs w:val="28"/>
+                <w:cs/>
+                <w:lang w:bidi="ta-IN"/>
+              </w:rPr>
+              <w:t>க்</w:t>
+            </w:r>
+            <w:r>
+              <w:rPr>
+                <w:rFonts w:ascii="Latha" w:hAnsi="Latha" w:cs="Latha"/>
+                <w:b/>
+                <w:bCs/>
+                <w:position w:val="-12"/>
+                <w:sz w:val="28"/>
+                <w:szCs w:val="28"/>
+                <w:cs/>
+                <w:lang w:bidi="ta-IN"/>
+              </w:rPr>
+              <w:t>3</w:t>
+            </w:r>
+            <w:r>
+              <w:rPr>
+                <w:rFonts w:ascii="Latha" w:hAnsi="Latha" w:cs="Latha"/>
+                <w:sz w:val="28"/>
+                <w:szCs w:val="28"/>
+                <w:cs/>
+                <w:lang w:bidi="ta-IN"/>
+              </w:rPr>
+              <w:t>னி</w:t>
+            </w:r>
+            <w:r>
+              <w:rPr>
+                <w:rFonts w:ascii="BRH Tamil Tab Extra" w:hAnsi="BRH Tamil Tab Extra" w:cs="Latha"/>
+                <w:b/>
+                <w:sz w:val="32"/>
+                <w:szCs w:val="28"/>
+              </w:rPr>
+              <w:t>…</w:t>
+            </w:r>
+            <w:r>
+              <w:rPr>
+                <w:rFonts w:ascii="Latha" w:hAnsi="Latha" w:cs="Latha"/>
+                <w:sz w:val="28"/>
+                <w:szCs w:val="28"/>
+                <w:cs/>
+                <w:lang w:bidi="ta-IN"/>
+              </w:rPr>
+              <w:t>ஹோ</w:t>
+            </w:r>
+            <w:r>
+              <w:rPr>
+                <w:rFonts w:ascii="BRH Tamil Tab Extra" w:hAnsi="BRH Tamil Tab Extra" w:cs="Latha"/>
+                <w:b/>
+                <w:sz w:val="32"/>
+                <w:szCs w:val="28"/>
+              </w:rPr>
+              <w:t>…</w:t>
+            </w:r>
+            <w:r>
+              <w:rPr>
+                <w:rFonts w:ascii="Latha" w:hAnsi="Latha" w:cs="Latha"/>
+                <w:sz w:val="28"/>
+                <w:szCs w:val="28"/>
+                <w:cs/>
+                <w:lang w:bidi="ta-IN"/>
+              </w:rPr>
+              <w:t xml:space="preserve">த்ரம் </w:t>
+            </w:r>
+            <w:r>
+              <w:rPr>
+                <w:rFonts w:ascii="BRH Devanagari Extra" w:hAnsi="BRH Devanagari Extra" w:cs="Latha"/>
+                <w:b/>
+                <w:sz w:val="36"/>
+                <w:szCs w:val="28"/>
+              </w:rPr>
+              <w:t>Æ</w:t>
+            </w:r>
+            <w:r>
+              <w:rPr>
+                <w:rFonts w:ascii="Latha" w:hAnsi="Latha" w:cs="Latha"/>
+                <w:sz w:val="28"/>
+                <w:szCs w:val="28"/>
+                <w:highlight w:val="green"/>
+                <w:cs/>
+                <w:lang w:bidi="ta-IN"/>
+              </w:rPr>
+              <w:t>ய</w:t>
+            </w:r>
+            <w:r>
+              <w:rPr>
+                <w:rFonts w:ascii="BRH Tamil Tab Extra" w:hAnsi="BRH Tamil Tab Extra" w:cs="Latha"/>
+                <w:b/>
+                <w:sz w:val="32"/>
+                <w:szCs w:val="28"/>
+              </w:rPr>
+              <w:t>…</w:t>
+            </w:r>
+            <w:r>
+              <w:rPr>
+                <w:rFonts w:ascii="Latha" w:hAnsi="Latha" w:cs="Latha"/>
+                <w:sz w:val="28"/>
+                <w:szCs w:val="28"/>
+                <w:cs/>
+                <w:lang w:bidi="ta-IN"/>
+              </w:rPr>
+              <w:t>ஜ்ஞானா</w:t>
+            </w:r>
+            <w:r>
+              <w:rPr>
+                <w:rFonts w:ascii="BRH Tamil Tab Extra" w:hAnsi="BRH Tamil Tab Extra" w:cs="Latha"/>
+                <w:b/>
+                <w:sz w:val="36"/>
+                <w:szCs w:val="28"/>
+              </w:rPr>
+              <w:t>‡</w:t>
+            </w:r>
+            <w:r>
+              <w:rPr>
+                <w:rFonts w:ascii="Latha" w:hAnsi="Latha" w:cs="Latha"/>
+                <w:sz w:val="28"/>
+                <w:szCs w:val="28"/>
+                <w:cs/>
+                <w:lang w:bidi="ta-IN"/>
+              </w:rPr>
+              <w:t xml:space="preserve">ம் </w:t>
+            </w:r>
+            <w:r>
+              <w:rPr>
+                <w:rFonts w:ascii="Latha" w:hAnsi="Latha" w:cs="Latha"/>
+                <w:sz w:val="28"/>
+                <w:szCs w:val="28"/>
+              </w:rPr>
+              <w:t>|</w:t>
+            </w:r>
+          </w:p>
+        </w:tc>
+      </w:tr>
+      <w:tr>
+        <w:trPr>
+          <w:trHeight w:val="929"/>
+        </w:trPr>
+        <w:tc>
+          <w:tcPr>
+            <w:tcW w:w="3168" w:type="dxa"/>
+          </w:tcPr>
+          <w:p>
+            <w:pPr>
+              <w:spacing w:before="0" w:line="240" w:lineRule="auto"/>
+              <w:rPr>
+                <w:b/>
+                <w:sz w:val="28"/>
+                <w:szCs w:val="28"/>
+              </w:rPr>
+            </w:pPr>
+          </w:p>
+        </w:tc>
+        <w:tc>
+          <w:tcPr>
+            <w:tcW w:w="5387" w:type="dxa"/>
+          </w:tcPr>
+          <w:p>
+            <w:pPr>
+              <w:spacing w:before="0" w:line="240" w:lineRule="auto"/>
+              <w:rPr>
+                <w:rFonts w:ascii="Latha" w:hAnsi="Latha" w:cs="Latha"/>
+                <w:sz w:val="28"/>
+                <w:szCs w:val="28"/>
+                <w:cs/>
+                <w:lang w:bidi="ta-IN"/>
+              </w:rPr>
+            </w:pPr>
+          </w:p>
+        </w:tc>
+        <w:tc>
+          <w:tcPr>
+            <w:tcW w:w="5528" w:type="dxa"/>
+          </w:tcPr>
+          <w:p>
+            <w:pPr>
+              <w:spacing w:before="0" w:line="240" w:lineRule="auto"/>
+              <w:rPr>
+                <w:rFonts w:ascii="Latha" w:hAnsi="Latha" w:cs="Latha"/>
+                <w:sz w:val="28"/>
+                <w:szCs w:val="28"/>
+                <w:cs/>
+                <w:lang w:bidi="ta-IN"/>
+              </w:rPr>
+            </w:pPr>
+          </w:p>
+        </w:tc>
+      </w:tr>
+    </w:tbl>
+    <w:p>
+      <w:pPr>
+        <w:spacing w:before="0"/>
+        <w:jc w:val="center"/>
+        <w:rPr>
+          <w:b/>
+          <w:bCs/>
+          <w:sz w:val="32"/>
+          <w:szCs w:val="32"/>
+          <w:u w:val="single"/>
+        </w:rPr>
+      </w:pPr>
+    </w:p>
+    <w:p>
+      <w:pPr>
+        <w:spacing w:before="0"/>
+        <w:jc w:val="center"/>
+        <w:rPr>
+          <w:b/>
+          <w:bCs/>
+          <w:sz w:val="32"/>
+          <w:szCs w:val="32"/>
+          <w:u w:val="single"/>
+        </w:rPr>
+      </w:pPr>
+    </w:p>
+    <w:p>
+      <w:pPr>
+        <w:spacing w:before="0"/>
+        <w:jc w:val="center"/>
+        <w:rPr>
+          <w:b/>
+          <w:bCs/>
+          <w:sz w:val="32"/>
+          <w:szCs w:val="32"/>
+          <w:u w:val="single"/>
+        </w:rPr>
+      </w:pPr>
+    </w:p>
+    <w:p>
+      <w:pPr>
+        <w:spacing w:before="0"/>
+        <w:jc w:val="center"/>
+        <w:rPr>
+          <w:b/>
+          <w:bCs/>
+          <w:sz w:val="32"/>
+          <w:szCs w:val="32"/>
+          <w:u w:val="single"/>
+        </w:rPr>
+      </w:pPr>
+    </w:p>
+    <w:p>
+      <w:pPr>
+        <w:spacing w:before="0"/>
+        <w:jc w:val="center"/>
+        <w:rPr>
+          <w:b/>
+          <w:bCs/>
+          <w:sz w:val="32"/>
+          <w:szCs w:val="32"/>
+          <w:u w:val="single"/>
+        </w:rPr>
+      </w:pPr>
+    </w:p>
+    <w:p>
+      <w:pPr>
+        <w:spacing w:before="0"/>
+        <w:jc w:val="center"/>
+        <w:rPr>
+          <w:b/>
+          <w:bCs/>
+          <w:sz w:val="32"/>
+          <w:szCs w:val="32"/>
+          <w:u w:val="single"/>
+        </w:rPr>
+      </w:pPr>
+    </w:p>
+    <w:p>
+      <w:pPr>
+        <w:spacing w:before="0"/>
+        <w:jc w:val="center"/>
+        <w:rPr>
+          <w:b/>
+          <w:bCs/>
+          <w:sz w:val="32"/>
+          <w:szCs w:val="32"/>
+          <w:u w:val="single"/>
+        </w:rPr>
+      </w:pPr>
+    </w:p>
+    <w:p>
+      <w:pPr>
+        <w:spacing w:before="0"/>
+        <w:jc w:val="center"/>
+        <w:rPr>
+          <w:b/>
+          <w:bCs/>
+          <w:sz w:val="32"/>
+          <w:szCs w:val="32"/>
+          <w:u w:val="single"/>
+        </w:rPr>
+      </w:pPr>
+    </w:p>
+    <w:p>
+      <w:pPr>
+        <w:spacing w:before="0"/>
+        <w:jc w:val="center"/>
+        <w:rPr>
+          <w:b/>
+          <w:bCs/>
+          <w:sz w:val="32"/>
+          <w:szCs w:val="32"/>
+          <w:u w:val="single"/>
+        </w:rPr>
+      </w:pPr>
+      <w:r>
+        <w:rPr>
+          <w:b/>
+          <w:bCs/>
+          <w:sz w:val="32"/>
+          <w:szCs w:val="32"/>
+          <w:u w:val="single"/>
+        </w:rPr>
+        <w:t xml:space="preserve">TaittirIya BrAhmaNam TB 2.1 - </w:t>
+      </w:r>
+      <w:proofErr w:type="gramStart"/>
+      <w:r>
+        <w:rPr>
+          <w:b/>
+          <w:bCs/>
+          <w:sz w:val="32"/>
+          <w:szCs w:val="32"/>
+          <w:u w:val="single"/>
+        </w:rPr>
+        <w:t>2.4  Book</w:t>
+      </w:r>
+      <w:proofErr w:type="gramEnd"/>
       <w:r>
         <w:rPr>
           <w:b/>
@@ -132,6 +1315,7 @@
           <w:b/>
           <w:bCs/>
         </w:rPr>
+        <w:lastRenderedPageBreak/>
         <w:t xml:space="preserve">(ignore those which are already incorporated in your book’s version and date). </w:t>
       </w:r>
       <w:r>
@@ -2802,7 +3986,6 @@
                 <w:sz w:val="28"/>
                 <w:szCs w:val="28"/>
               </w:rPr>
-              <w:lastRenderedPageBreak/>
               <w:t xml:space="preserve">TB </w:t>
             </w:r>
             <w:r>
@@ -3292,6 +4475,7 @@
                 <w:sz w:val="28"/>
                 <w:szCs w:val="28"/>
               </w:rPr>
+              <w:lastRenderedPageBreak/>
               <w:t xml:space="preserve">TB </w:t>
             </w:r>
             <w:r>
@@ -6219,7 +7403,16 @@
           <w:bCs/>
           <w:sz w:val="32"/>
         </w:rPr>
-        <w:t>replaced with</w:t>
+        <w:t xml:space="preserve">replaced </w:t>
+      </w:r>
+      <w:proofErr w:type="gramStart"/>
+      <w:r>
+        <w:rPr>
+          <w:b/>
+          <w:bCs/>
+          <w:sz w:val="32"/>
+        </w:rPr>
+        <w:t>with</w:t>
       </w:r>
       <w:r>
         <w:rPr>
@@ -6241,6 +7434,7 @@
         </w:rPr>
         <w:t>"</w:t>
       </w:r>
+      <w:proofErr w:type="gramEnd"/>
       <w:r>
         <w:rPr>
           <w:rFonts w:ascii="Latha" w:hAnsi="Latha" w:cs="Latha"/>
@@ -6354,7 +7548,6 @@
           <w:szCs w:val="32"/>
           <w:u w:val="single"/>
         </w:rPr>
-        <w:lastRenderedPageBreak/>
         <w:t xml:space="preserve">TaittirIya BrAhmaNam TB </w:t>
       </w:r>
       <w:r>
@@ -6417,6 +7610,7 @@
         </w:rPr>
         <w:t xml:space="preserve"> </w:t>
       </w:r>
+      <w:proofErr w:type="gramStart"/>
       <w:r>
         <w:rPr>
           <w:b/>
@@ -6457,6 +7651,7 @@
         </w:rPr>
         <w:t xml:space="preserve">  Book</w:t>
       </w:r>
+      <w:proofErr w:type="gramEnd"/>
       <w:r>
         <w:rPr>
           <w:b/>
@@ -6614,6 +7809,7 @@
           <w:b/>
           <w:bCs/>
         </w:rPr>
+        <w:lastRenderedPageBreak/>
         <w:t xml:space="preserve">(ignore those which are already incorporated in your book’s version and date). </w:t>
       </w:r>
       <w:r>
@@ -6740,7 +7936,27 @@
                 <w:sz w:val="32"/>
                 <w:szCs w:val="32"/>
               </w:rPr>
-              <w:t>To be read as or corrected as(Comments and analysis)</w:t>
+              <w:t xml:space="preserve">To be read as or corrected </w:t>
+            </w:r>
+            <w:proofErr w:type="gramStart"/>
+            <w:r>
+              <w:rPr>
+                <w:b/>
+                <w:bCs/>
+                <w:sz w:val="32"/>
+                <w:szCs w:val="32"/>
+              </w:rPr>
+              <w:t>as(</w:t>
+            </w:r>
+            <w:proofErr w:type="gramEnd"/>
+            <w:r>
+              <w:rPr>
+                <w:b/>
+                <w:bCs/>
+                <w:sz w:val="32"/>
+                <w:szCs w:val="32"/>
+              </w:rPr>
+              <w:t>Comments and analysis)</w:t>
             </w:r>
           </w:p>
         </w:tc>
@@ -9360,7 +10576,6 @@
                 <w:sz w:val="28"/>
                 <w:szCs w:val="28"/>
               </w:rPr>
-              <w:lastRenderedPageBreak/>
               <w:t>TB 2.4.4.10</w:t>
             </w:r>
           </w:p>
@@ -9753,6 +10968,7 @@
                 <w:sz w:val="28"/>
                 <w:szCs w:val="28"/>
               </w:rPr>
+              <w:lastRenderedPageBreak/>
               <w:t>TB 2.4.5.1</w:t>
             </w:r>
           </w:p>
@@ -10644,6 +11860,7 @@
         </w:rPr>
         <w:t xml:space="preserve"> </w:t>
       </w:r>
+      <w:proofErr w:type="gramStart"/>
       <w:r>
         <w:rPr>
           <w:b/>
@@ -10654,6 +11871,7 @@
         </w:rPr>
         <w:t>2.4  Book</w:t>
       </w:r>
+      <w:proofErr w:type="gramEnd"/>
       <w:r>
         <w:rPr>
           <w:b/>
@@ -11052,7 +12270,7 @@
 </file>
 
 <file path=word/endnotes.xml><?xml version="1.0" encoding="utf-8"?>
-<w:endnotes xmlns:wpc="http://schemas.microsoft.com/office/word/2010/wordprocessingCanvas" xmlns:cx="http://schemas.microsoft.com/office/drawing/2014/chartex" xmlns:cx1="http://schemas.microsoft.com/office/drawing/2015/9/8/chartex" xmlns:cx2="http://schemas.microsoft.com/office/drawing/2015/10/21/chartex" xmlns:cx3="http://schemas.microsoft.com/office/drawing/2016/5/9/chartex" xmlns:cx4="http://schemas.microsoft.com/office/drawing/2016/5/10/chartex" xmlns:cx5="http://schemas.microsoft.com/office/drawing/2016/5/11/chartex" xmlns:cx6="http://schemas.microsoft.com/office/drawing/2016/5/12/chartex" xmlns:cx7="http://schemas.microsoft.com/office/drawing/2016/5/13/chartex" xmlns:cx8="http://schemas.microsoft.com/office/drawing/2016/5/14/chartex" xmlns:mc="http://schemas.openxmlformats.org/markup-compatibility/2006" xmlns:aink="http://schemas.microsoft.com/office/drawing/2016/ink" xmlns:am3d="http://schemas.microsoft.com/office/drawing/2017/model3d" xmlns:o="urn:schemas-microsoft-com:office:office" xmlns:r="http://schemas.openxmlformats.org/officeDocument/2006/relationships" xmlns:m="http://schemas.openxmlformats.org/officeDocument/2006/math" xmlns:v="urn:schemas-microsoft-com:vml" xmlns:wp14="http://schemas.microsoft.com/office/word/2010/wordprocessingDrawing" xmlns:wp="http://schemas.openxmlformats.org/drawingml/2006/wordprocessingDrawing" xmlns:w10="urn:schemas-microsoft-com:office:word" xmlns:w="http://schemas.openxmlformats.org/wordprocessingml/2006/main" xmlns:w14="http://schemas.microsoft.com/office/word/2010/wordml" xmlns:w15="http://schemas.microsoft.com/office/word/2012/wordml" xmlns:w16cex="http://schemas.microsoft.com/office/word/2018/wordml/cex" xmlns:w16cid="http://schemas.microsoft.com/office/word/2016/wordml/cid" xmlns:w16="http://schemas.microsoft.com/office/word/2018/wordml" xmlns:w16sdtdh="http://schemas.microsoft.com/office/word/2020/wordml/sdtdatahash" xmlns:w16se="http://schemas.microsoft.com/office/word/2015/wordml/symex" xmlns:wpg="http://schemas.microsoft.com/office/word/2010/wordprocessingGroup" xmlns:wpi="http://schemas.microsoft.com/office/word/2010/wordprocessingInk" xmlns:wne="http://schemas.microsoft.com/office/word/2006/wordml" xmlns:wps="http://schemas.microsoft.com/office/word/2010/wordprocessingShape" mc:Ignorable="w14 w15 w16se w16cid w16 w16cex w16sdtdh wp14">
+<w:endnotes xmlns:wpc="http://schemas.microsoft.com/office/word/2010/wordprocessingCanvas" xmlns:cx="http://schemas.microsoft.com/office/drawing/2014/chartex" xmlns:cx1="http://schemas.microsoft.com/office/drawing/2015/9/8/chartex" xmlns:cx2="http://schemas.microsoft.com/office/drawing/2015/10/21/chartex" xmlns:cx3="http://schemas.microsoft.com/office/drawing/2016/5/9/chartex" xmlns:cx4="http://schemas.microsoft.com/office/drawing/2016/5/10/chartex" xmlns:cx5="http://schemas.microsoft.com/office/drawing/2016/5/11/chartex" xmlns:cx6="http://schemas.microsoft.com/office/drawing/2016/5/12/chartex" xmlns:cx7="http://schemas.microsoft.com/office/drawing/2016/5/13/chartex" xmlns:cx8="http://schemas.microsoft.com/office/drawing/2016/5/14/chartex" xmlns:mc="http://schemas.openxmlformats.org/markup-compatibility/2006" xmlns:aink="http://schemas.microsoft.com/office/drawing/2016/ink" xmlns:am3d="http://schemas.microsoft.com/office/drawing/2017/model3d" xmlns:o="urn:schemas-microsoft-com:office:office" xmlns:oel="http://schemas.microsoft.com/office/2019/extlst" xmlns:r="http://schemas.openxmlformats.org/officeDocument/2006/relationships" xmlns:m="http://schemas.openxmlformats.org/officeDocument/2006/math" xmlns:v="urn:schemas-microsoft-com:vml" xmlns:wp14="http://schemas.microsoft.com/office/word/2010/wordprocessingDrawing" xmlns:wp="http://schemas.openxmlformats.org/drawingml/2006/wordprocessingDrawing" xmlns:w10="urn:schemas-microsoft-com:office:word" xmlns:w="http://schemas.openxmlformats.org/wordprocessingml/2006/main" xmlns:w14="http://schemas.microsoft.com/office/word/2010/wordml" xmlns:w15="http://schemas.microsoft.com/office/word/2012/wordml" xmlns:w16cex="http://schemas.microsoft.com/office/word/2018/wordml/cex" xmlns:w16cid="http://schemas.microsoft.com/office/word/2016/wordml/cid" xmlns:w16="http://schemas.microsoft.com/office/word/2018/wordml" xmlns:w16du="http://schemas.microsoft.com/office/word/2023/wordml/word16du" xmlns:w16sdtdh="http://schemas.microsoft.com/office/word/2020/wordml/sdtdatahash" xmlns:w16se="http://schemas.microsoft.com/office/word/2015/wordml/symex" xmlns:wpg="http://schemas.microsoft.com/office/word/2010/wordprocessingGroup" xmlns:wpi="http://schemas.microsoft.com/office/word/2010/wordprocessingInk" xmlns:wne="http://schemas.microsoft.com/office/word/2006/wordml" xmlns:wps="http://schemas.microsoft.com/office/word/2010/wordprocessingShape" mc:Ignorable="w14 w15 w16se w16cid w16 w16cex w16sdtdh w16du wp14">
   <w:endnote w:type="separator" w:id="-1">
     <w:p>
       <w:pPr>
@@ -11077,7 +12295,7 @@
 </file>
 
 <file path=word/footer1.xml><?xml version="1.0" encoding="utf-8"?>
-<w:ftr xmlns:wpc="http://schemas.microsoft.com/office/word/2010/wordprocessingCanvas" xmlns:cx="http://schemas.microsoft.com/office/drawing/2014/chartex" xmlns:cx1="http://schemas.microsoft.com/office/drawing/2015/9/8/chartex" xmlns:cx2="http://schemas.microsoft.com/office/drawing/2015/10/21/chartex" xmlns:cx3="http://schemas.microsoft.com/office/drawing/2016/5/9/chartex" xmlns:cx4="http://schemas.microsoft.com/office/drawing/2016/5/10/chartex" xmlns:cx5="http://schemas.microsoft.com/office/drawing/2016/5/11/chartex" xmlns:cx6="http://schemas.microsoft.com/office/drawing/2016/5/12/chartex" xmlns:cx7="http://schemas.microsoft.com/office/drawing/2016/5/13/chartex" xmlns:cx8="http://schemas.microsoft.com/office/drawing/2016/5/14/chartex" xmlns:mc="http://schemas.openxmlformats.org/markup-compatibility/2006" xmlns:aink="http://schemas.microsoft.com/office/drawing/2016/ink" xmlns:am3d="http://schemas.microsoft.com/office/drawing/2017/model3d" xmlns:o="urn:schemas-microsoft-com:office:office" xmlns:r="http://schemas.openxmlformats.org/officeDocument/2006/relationships" xmlns:m="http://schemas.openxmlformats.org/officeDocument/2006/math" xmlns:v="urn:schemas-microsoft-com:vml" xmlns:wp14="http://schemas.microsoft.com/office/word/2010/wordprocessingDrawing" xmlns:wp="http://schemas.openxmlformats.org/drawingml/2006/wordprocessingDrawing" xmlns:w10="urn:schemas-microsoft-com:office:word" xmlns:w="http://schemas.openxmlformats.org/wordprocessingml/2006/main" xmlns:w14="http://schemas.microsoft.com/office/word/2010/wordml" xmlns:w15="http://schemas.microsoft.com/office/word/2012/wordml" xmlns:w16cex="http://schemas.microsoft.com/office/word/2018/wordml/cex" xmlns:w16cid="http://schemas.microsoft.com/office/word/2016/wordml/cid" xmlns:w16="http://schemas.microsoft.com/office/word/2018/wordml" xmlns:w16sdtdh="http://schemas.microsoft.com/office/word/2020/wordml/sdtdatahash" xmlns:w16se="http://schemas.microsoft.com/office/word/2015/wordml/symex" xmlns:wpg="http://schemas.microsoft.com/office/word/2010/wordprocessingGroup" xmlns:wpi="http://schemas.microsoft.com/office/word/2010/wordprocessingInk" xmlns:wne="http://schemas.microsoft.com/office/word/2006/wordml" xmlns:wps="http://schemas.microsoft.com/office/word/2010/wordprocessingShape" mc:Ignorable="w14 w15 w16se w16cid w16 w16cex w16sdtdh wp14">
+<w:ftr xmlns:wpc="http://schemas.microsoft.com/office/word/2010/wordprocessingCanvas" xmlns:cx="http://schemas.microsoft.com/office/drawing/2014/chartex" xmlns:cx1="http://schemas.microsoft.com/office/drawing/2015/9/8/chartex" xmlns:cx2="http://schemas.microsoft.com/office/drawing/2015/10/21/chartex" xmlns:cx3="http://schemas.microsoft.com/office/drawing/2016/5/9/chartex" xmlns:cx4="http://schemas.microsoft.com/office/drawing/2016/5/10/chartex" xmlns:cx5="http://schemas.microsoft.com/office/drawing/2016/5/11/chartex" xmlns:cx6="http://schemas.microsoft.com/office/drawing/2016/5/12/chartex" xmlns:cx7="http://schemas.microsoft.com/office/drawing/2016/5/13/chartex" xmlns:cx8="http://schemas.microsoft.com/office/drawing/2016/5/14/chartex" xmlns:mc="http://schemas.openxmlformats.org/markup-compatibility/2006" xmlns:aink="http://schemas.microsoft.com/office/drawing/2016/ink" xmlns:am3d="http://schemas.microsoft.com/office/drawing/2017/model3d" xmlns:o="urn:schemas-microsoft-com:office:office" xmlns:oel="http://schemas.microsoft.com/office/2019/extlst" xmlns:r="http://schemas.openxmlformats.org/officeDocument/2006/relationships" xmlns:m="http://schemas.openxmlformats.org/officeDocument/2006/math" xmlns:v="urn:schemas-microsoft-com:vml" xmlns:wp14="http://schemas.microsoft.com/office/word/2010/wordprocessingDrawing" xmlns:wp="http://schemas.openxmlformats.org/drawingml/2006/wordprocessingDrawing" xmlns:w10="urn:schemas-microsoft-com:office:word" xmlns:w="http://schemas.openxmlformats.org/wordprocessingml/2006/main" xmlns:w14="http://schemas.microsoft.com/office/word/2010/wordml" xmlns:w15="http://schemas.microsoft.com/office/word/2012/wordml" xmlns:w16cex="http://schemas.microsoft.com/office/word/2018/wordml/cex" xmlns:w16cid="http://schemas.microsoft.com/office/word/2016/wordml/cid" xmlns:w16="http://schemas.microsoft.com/office/word/2018/wordml" xmlns:w16du="http://schemas.microsoft.com/office/word/2023/wordml/word16du" xmlns:w16sdtdh="http://schemas.microsoft.com/office/word/2020/wordml/sdtdatahash" xmlns:w16se="http://schemas.microsoft.com/office/word/2015/wordml/symex" xmlns:wpg="http://schemas.microsoft.com/office/word/2010/wordprocessingGroup" xmlns:wpi="http://schemas.microsoft.com/office/word/2010/wordprocessingInk" xmlns:wne="http://schemas.microsoft.com/office/word/2006/wordml" xmlns:wps="http://schemas.microsoft.com/office/word/2010/wordprocessingShape" mc:Ignorable="w14 w15 w16se w16cid w16 w16cex w16sdtdh w16du wp14">
   <w:p>
     <w:pPr>
       <w:pBdr>
@@ -11233,7 +12451,7 @@
 </file>
 
 <file path=word/footer2.xml><?xml version="1.0" encoding="utf-8"?>
-<w:ftr xmlns:wpc="http://schemas.microsoft.com/office/word/2010/wordprocessingCanvas" xmlns:cx="http://schemas.microsoft.com/office/drawing/2014/chartex" xmlns:cx1="http://schemas.microsoft.com/office/drawing/2015/9/8/chartex" xmlns:cx2="http://schemas.microsoft.com/office/drawing/2015/10/21/chartex" xmlns:cx3="http://schemas.microsoft.com/office/drawing/2016/5/9/chartex" xmlns:cx4="http://schemas.microsoft.com/office/drawing/2016/5/10/chartex" xmlns:cx5="http://schemas.microsoft.com/office/drawing/2016/5/11/chartex" xmlns:cx6="http://schemas.microsoft.com/office/drawing/2016/5/12/chartex" xmlns:cx7="http://schemas.microsoft.com/office/drawing/2016/5/13/chartex" xmlns:cx8="http://schemas.microsoft.com/office/drawing/2016/5/14/chartex" xmlns:mc="http://schemas.openxmlformats.org/markup-compatibility/2006" xmlns:aink="http://schemas.microsoft.com/office/drawing/2016/ink" xmlns:am3d="http://schemas.microsoft.com/office/drawing/2017/model3d" xmlns:o="urn:schemas-microsoft-com:office:office" xmlns:r="http://schemas.openxmlformats.org/officeDocument/2006/relationships" xmlns:m="http://schemas.openxmlformats.org/officeDocument/2006/math" xmlns:v="urn:schemas-microsoft-com:vml" xmlns:wp14="http://schemas.microsoft.com/office/word/2010/wordprocessingDrawing" xmlns:wp="http://schemas.openxmlformats.org/drawingml/2006/wordprocessingDrawing" xmlns:w10="urn:schemas-microsoft-com:office:word" xmlns:w="http://schemas.openxmlformats.org/wordprocessingml/2006/main" xmlns:w14="http://schemas.microsoft.com/office/word/2010/wordml" xmlns:w15="http://schemas.microsoft.com/office/word/2012/wordml" xmlns:w16cex="http://schemas.microsoft.com/office/word/2018/wordml/cex" xmlns:w16cid="http://schemas.microsoft.com/office/word/2016/wordml/cid" xmlns:w16="http://schemas.microsoft.com/office/word/2018/wordml" xmlns:w16sdtdh="http://schemas.microsoft.com/office/word/2020/wordml/sdtdatahash" xmlns:w16se="http://schemas.microsoft.com/office/word/2015/wordml/symex" xmlns:wpg="http://schemas.microsoft.com/office/word/2010/wordprocessingGroup" xmlns:wpi="http://schemas.microsoft.com/office/word/2010/wordprocessingInk" xmlns:wne="http://schemas.microsoft.com/office/word/2006/wordml" xmlns:wps="http://schemas.microsoft.com/office/word/2010/wordprocessingShape" mc:Ignorable="w14 w15 w16se w16cid w16 w16cex w16sdtdh wp14">
+<w:ftr xmlns:wpc="http://schemas.microsoft.com/office/word/2010/wordprocessingCanvas" xmlns:cx="http://schemas.microsoft.com/office/drawing/2014/chartex" xmlns:cx1="http://schemas.microsoft.com/office/drawing/2015/9/8/chartex" xmlns:cx2="http://schemas.microsoft.com/office/drawing/2015/10/21/chartex" xmlns:cx3="http://schemas.microsoft.com/office/drawing/2016/5/9/chartex" xmlns:cx4="http://schemas.microsoft.com/office/drawing/2016/5/10/chartex" xmlns:cx5="http://schemas.microsoft.com/office/drawing/2016/5/11/chartex" xmlns:cx6="http://schemas.microsoft.com/office/drawing/2016/5/12/chartex" xmlns:cx7="http://schemas.microsoft.com/office/drawing/2016/5/13/chartex" xmlns:cx8="http://schemas.microsoft.com/office/drawing/2016/5/14/chartex" xmlns:mc="http://schemas.openxmlformats.org/markup-compatibility/2006" xmlns:aink="http://schemas.microsoft.com/office/drawing/2016/ink" xmlns:am3d="http://schemas.microsoft.com/office/drawing/2017/model3d" xmlns:o="urn:schemas-microsoft-com:office:office" xmlns:oel="http://schemas.microsoft.com/office/2019/extlst" xmlns:r="http://schemas.openxmlformats.org/officeDocument/2006/relationships" xmlns:m="http://schemas.openxmlformats.org/officeDocument/2006/math" xmlns:v="urn:schemas-microsoft-com:vml" xmlns:wp14="http://schemas.microsoft.com/office/word/2010/wordprocessingDrawing" xmlns:wp="http://schemas.openxmlformats.org/drawingml/2006/wordprocessingDrawing" xmlns:w10="urn:schemas-microsoft-com:office:word" xmlns:w="http://schemas.openxmlformats.org/wordprocessingml/2006/main" xmlns:w14="http://schemas.microsoft.com/office/word/2010/wordml" xmlns:w15="http://schemas.microsoft.com/office/word/2012/wordml" xmlns:w16cex="http://schemas.microsoft.com/office/word/2018/wordml/cex" xmlns:w16cid="http://schemas.microsoft.com/office/word/2016/wordml/cid" xmlns:w16="http://schemas.microsoft.com/office/word/2018/wordml" xmlns:w16du="http://schemas.microsoft.com/office/word/2023/wordml/word16du" xmlns:w16sdtdh="http://schemas.microsoft.com/office/word/2020/wordml/sdtdatahash" xmlns:w16se="http://schemas.microsoft.com/office/word/2015/wordml/symex" xmlns:wpg="http://schemas.microsoft.com/office/word/2010/wordprocessingGroup" xmlns:wpi="http://schemas.microsoft.com/office/word/2010/wordprocessingInk" xmlns:wne="http://schemas.microsoft.com/office/word/2006/wordml" xmlns:wps="http://schemas.microsoft.com/office/word/2010/wordprocessingShape" mc:Ignorable="w14 w15 w16se w16cid w16 w16cex w16sdtdh w16du wp14">
   <w:p>
     <w:pPr>
       <w:pBdr>
@@ -11442,7 +12660,7 @@
 </file>
 
 <file path=word/footnotes.xml><?xml version="1.0" encoding="utf-8"?>
-<w:footnotes xmlns:wpc="http://schemas.microsoft.com/office/word/2010/wordprocessingCanvas" xmlns:cx="http://schemas.microsoft.com/office/drawing/2014/chartex" xmlns:cx1="http://schemas.microsoft.com/office/drawing/2015/9/8/chartex" xmlns:cx2="http://schemas.microsoft.com/office/drawing/2015/10/21/chartex" xmlns:cx3="http://schemas.microsoft.com/office/drawing/2016/5/9/chartex" xmlns:cx4="http://schemas.microsoft.com/office/drawing/2016/5/10/chartex" xmlns:cx5="http://schemas.microsoft.com/office/drawing/2016/5/11/chartex" xmlns:cx6="http://schemas.microsoft.com/office/drawing/2016/5/12/chartex" xmlns:cx7="http://schemas.microsoft.com/office/drawing/2016/5/13/chartex" xmlns:cx8="http://schemas.microsoft.com/office/drawing/2016/5/14/chartex" xmlns:mc="http://schemas.openxmlformats.org/markup-compatibility/2006" xmlns:aink="http://schemas.microsoft.com/office/drawing/2016/ink" xmlns:am3d="http://schemas.microsoft.com/office/drawing/2017/model3d" xmlns:o="urn:schemas-microsoft-com:office:office" xmlns:r="http://schemas.openxmlformats.org/officeDocument/2006/relationships" xmlns:m="http://schemas.openxmlformats.org/officeDocument/2006/math" xmlns:v="urn:schemas-microsoft-com:vml" xmlns:wp14="http://schemas.microsoft.com/office/word/2010/wordprocessingDrawing" xmlns:wp="http://schemas.openxmlformats.org/drawingml/2006/wordprocessingDrawing" xmlns:w10="urn:schemas-microsoft-com:office:word" xmlns:w="http://schemas.openxmlformats.org/wordprocessingml/2006/main" xmlns:w14="http://schemas.microsoft.com/office/word/2010/wordml" xmlns:w15="http://schemas.microsoft.com/office/word/2012/wordml" xmlns:w16cex="http://schemas.microsoft.com/office/word/2018/wordml/cex" xmlns:w16cid="http://schemas.microsoft.com/office/word/2016/wordml/cid" xmlns:w16="http://schemas.microsoft.com/office/word/2018/wordml" xmlns:w16sdtdh="http://schemas.microsoft.com/office/word/2020/wordml/sdtdatahash" xmlns:w16se="http://schemas.microsoft.com/office/word/2015/wordml/symex" xmlns:wpg="http://schemas.microsoft.com/office/word/2010/wordprocessingGroup" xmlns:wpi="http://schemas.microsoft.com/office/word/2010/wordprocessingInk" xmlns:wne="http://schemas.microsoft.com/office/word/2006/wordml" xmlns:wps="http://schemas.microsoft.com/office/word/2010/wordprocessingShape" mc:Ignorable="w14 w15 w16se w16cid w16 w16cex w16sdtdh wp14">
+<w:footnotes xmlns:wpc="http://schemas.microsoft.com/office/word/2010/wordprocessingCanvas" xmlns:cx="http://schemas.microsoft.com/office/drawing/2014/chartex" xmlns:cx1="http://schemas.microsoft.com/office/drawing/2015/9/8/chartex" xmlns:cx2="http://schemas.microsoft.com/office/drawing/2015/10/21/chartex" xmlns:cx3="http://schemas.microsoft.com/office/drawing/2016/5/9/chartex" xmlns:cx4="http://schemas.microsoft.com/office/drawing/2016/5/10/chartex" xmlns:cx5="http://schemas.microsoft.com/office/drawing/2016/5/11/chartex" xmlns:cx6="http://schemas.microsoft.com/office/drawing/2016/5/12/chartex" xmlns:cx7="http://schemas.microsoft.com/office/drawing/2016/5/13/chartex" xmlns:cx8="http://schemas.microsoft.com/office/drawing/2016/5/14/chartex" xmlns:mc="http://schemas.openxmlformats.org/markup-compatibility/2006" xmlns:aink="http://schemas.microsoft.com/office/drawing/2016/ink" xmlns:am3d="http://schemas.microsoft.com/office/drawing/2017/model3d" xmlns:o="urn:schemas-microsoft-com:office:office" xmlns:oel="http://schemas.microsoft.com/office/2019/extlst" xmlns:r="http://schemas.openxmlformats.org/officeDocument/2006/relationships" xmlns:m="http://schemas.openxmlformats.org/officeDocument/2006/math" xmlns:v="urn:schemas-microsoft-com:vml" xmlns:wp14="http://schemas.microsoft.com/office/word/2010/wordprocessingDrawing" xmlns:wp="http://schemas.openxmlformats.org/drawingml/2006/wordprocessingDrawing" xmlns:w10="urn:schemas-microsoft-com:office:word" xmlns:w="http://schemas.openxmlformats.org/wordprocessingml/2006/main" xmlns:w14="http://schemas.microsoft.com/office/word/2010/wordml" xmlns:w15="http://schemas.microsoft.com/office/word/2012/wordml" xmlns:w16cex="http://schemas.microsoft.com/office/word/2018/wordml/cex" xmlns:w16cid="http://schemas.microsoft.com/office/word/2016/wordml/cid" xmlns:w16="http://schemas.microsoft.com/office/word/2018/wordml" xmlns:w16du="http://schemas.microsoft.com/office/word/2023/wordml/word16du" xmlns:w16sdtdh="http://schemas.microsoft.com/office/word/2020/wordml/sdtdatahash" xmlns:w16se="http://schemas.microsoft.com/office/word/2015/wordml/symex" xmlns:wpg="http://schemas.microsoft.com/office/word/2010/wordprocessingGroup" xmlns:wpi="http://schemas.microsoft.com/office/word/2010/wordprocessingInk" xmlns:wne="http://schemas.microsoft.com/office/word/2006/wordml" xmlns:wps="http://schemas.microsoft.com/office/word/2010/wordprocessingShape" mc:Ignorable="w14 w15 w16se w16cid w16 w16cex w16sdtdh w16du wp14">
   <w:footnote w:type="separator" w:id="-1">
     <w:p>
       <w:pPr>
@@ -11467,7 +12685,7 @@
 </file>
 
 <file path=word/header1.xml><?xml version="1.0" encoding="utf-8"?>
-<w:hdr xmlns:wpc="http://schemas.microsoft.com/office/word/2010/wordprocessingCanvas" xmlns:cx="http://schemas.microsoft.com/office/drawing/2014/chartex" xmlns:cx1="http://schemas.microsoft.com/office/drawing/2015/9/8/chartex" xmlns:cx2="http://schemas.microsoft.com/office/drawing/2015/10/21/chartex" xmlns:cx3="http://schemas.microsoft.com/office/drawing/2016/5/9/chartex" xmlns:cx4="http://schemas.microsoft.com/office/drawing/2016/5/10/chartex" xmlns:cx5="http://schemas.microsoft.com/office/drawing/2016/5/11/chartex" xmlns:cx6="http://schemas.microsoft.com/office/drawing/2016/5/12/chartex" xmlns:cx7="http://schemas.microsoft.com/office/drawing/2016/5/13/chartex" xmlns:cx8="http://schemas.microsoft.com/office/drawing/2016/5/14/chartex" xmlns:mc="http://schemas.openxmlformats.org/markup-compatibility/2006" xmlns:aink="http://schemas.microsoft.com/office/drawing/2016/ink" xmlns:am3d="http://schemas.microsoft.com/office/drawing/2017/model3d" xmlns:o="urn:schemas-microsoft-com:office:office" xmlns:r="http://schemas.openxmlformats.org/officeDocument/2006/relationships" xmlns:m="http://schemas.openxmlformats.org/officeDocument/2006/math" xmlns:v="urn:schemas-microsoft-com:vml" xmlns:wp14="http://schemas.microsoft.com/office/word/2010/wordprocessingDrawing" xmlns:wp="http://schemas.openxmlformats.org/drawingml/2006/wordprocessingDrawing" xmlns:w10="urn:schemas-microsoft-com:office:word" xmlns:w="http://schemas.openxmlformats.org/wordprocessingml/2006/main" xmlns:w14="http://schemas.microsoft.com/office/word/2010/wordml" xmlns:w15="http://schemas.microsoft.com/office/word/2012/wordml" xmlns:w16cex="http://schemas.microsoft.com/office/word/2018/wordml/cex" xmlns:w16cid="http://schemas.microsoft.com/office/word/2016/wordml/cid" xmlns:w16="http://schemas.microsoft.com/office/word/2018/wordml" xmlns:w16sdtdh="http://schemas.microsoft.com/office/word/2020/wordml/sdtdatahash" xmlns:w16se="http://schemas.microsoft.com/office/word/2015/wordml/symex" xmlns:wpg="http://schemas.microsoft.com/office/word/2010/wordprocessingGroup" xmlns:wpi="http://schemas.microsoft.com/office/word/2010/wordprocessingInk" xmlns:wne="http://schemas.microsoft.com/office/word/2006/wordml" xmlns:wps="http://schemas.microsoft.com/office/word/2010/wordprocessingShape" mc:Ignorable="w14 w15 w16se w16cid w16 w16cex w16sdtdh wp14">
+<w:hdr xmlns:wpc="http://schemas.microsoft.com/office/word/2010/wordprocessingCanvas" xmlns:cx="http://schemas.microsoft.com/office/drawing/2014/chartex" xmlns:cx1="http://schemas.microsoft.com/office/drawing/2015/9/8/chartex" xmlns:cx2="http://schemas.microsoft.com/office/drawing/2015/10/21/chartex" xmlns:cx3="http://schemas.microsoft.com/office/drawing/2016/5/9/chartex" xmlns:cx4="http://schemas.microsoft.com/office/drawing/2016/5/10/chartex" xmlns:cx5="http://schemas.microsoft.com/office/drawing/2016/5/11/chartex" xmlns:cx6="http://schemas.microsoft.com/office/drawing/2016/5/12/chartex" xmlns:cx7="http://schemas.microsoft.com/office/drawing/2016/5/13/chartex" xmlns:cx8="http://schemas.microsoft.com/office/drawing/2016/5/14/chartex" xmlns:mc="http://schemas.openxmlformats.org/markup-compatibility/2006" xmlns:aink="http://schemas.microsoft.com/office/drawing/2016/ink" xmlns:am3d="http://schemas.microsoft.com/office/drawing/2017/model3d" xmlns:o="urn:schemas-microsoft-com:office:office" xmlns:oel="http://schemas.microsoft.com/office/2019/extlst" xmlns:r="http://schemas.openxmlformats.org/officeDocument/2006/relationships" xmlns:m="http://schemas.openxmlformats.org/officeDocument/2006/math" xmlns:v="urn:schemas-microsoft-com:vml" xmlns:wp14="http://schemas.microsoft.com/office/word/2010/wordprocessingDrawing" xmlns:wp="http://schemas.openxmlformats.org/drawingml/2006/wordprocessingDrawing" xmlns:w10="urn:schemas-microsoft-com:office:word" xmlns:w="http://schemas.openxmlformats.org/wordprocessingml/2006/main" xmlns:w14="http://schemas.microsoft.com/office/word/2010/wordml" xmlns:w15="http://schemas.microsoft.com/office/word/2012/wordml" xmlns:w16cex="http://schemas.microsoft.com/office/word/2018/wordml/cex" xmlns:w16cid="http://schemas.microsoft.com/office/word/2016/wordml/cid" xmlns:w16="http://schemas.microsoft.com/office/word/2018/wordml" xmlns:w16du="http://schemas.microsoft.com/office/word/2023/wordml/word16du" xmlns:w16sdtdh="http://schemas.microsoft.com/office/word/2020/wordml/sdtdatahash" xmlns:w16se="http://schemas.microsoft.com/office/word/2015/wordml/symex" xmlns:wpg="http://schemas.microsoft.com/office/word/2010/wordprocessingGroup" xmlns:wpi="http://schemas.microsoft.com/office/word/2010/wordprocessingInk" xmlns:wne="http://schemas.microsoft.com/office/word/2006/wordml" xmlns:wps="http://schemas.microsoft.com/office/word/2010/wordprocessingShape" mc:Ignorable="w14 w15 w16se w16cid w16 w16cex w16sdtdh w16du wp14">
   <w:p>
     <w:pPr>
       <w:pStyle w:val="Header"/>
@@ -11480,7 +12698,7 @@
 </file>
 
 <file path=word/header2.xml><?xml version="1.0" encoding="utf-8"?>
-<w:hdr xmlns:wpc="http://schemas.microsoft.com/office/word/2010/wordprocessingCanvas" xmlns:cx="http://schemas.microsoft.com/office/drawing/2014/chartex" xmlns:cx1="http://schemas.microsoft.com/office/drawing/2015/9/8/chartex" xmlns:cx2="http://schemas.microsoft.com/office/drawing/2015/10/21/chartex" xmlns:cx3="http://schemas.microsoft.com/office/drawing/2016/5/9/chartex" xmlns:cx4="http://schemas.microsoft.com/office/drawing/2016/5/10/chartex" xmlns:cx5="http://schemas.microsoft.com/office/drawing/2016/5/11/chartex" xmlns:cx6="http://schemas.microsoft.com/office/drawing/2016/5/12/chartex" xmlns:cx7="http://schemas.microsoft.com/office/drawing/2016/5/13/chartex" xmlns:cx8="http://schemas.microsoft.com/office/drawing/2016/5/14/chartex" xmlns:mc="http://schemas.openxmlformats.org/markup-compatibility/2006" xmlns:aink="http://schemas.microsoft.com/office/drawing/2016/ink" xmlns:am3d="http://schemas.microsoft.com/office/drawing/2017/model3d" xmlns:o="urn:schemas-microsoft-com:office:office" xmlns:r="http://schemas.openxmlformats.org/officeDocument/2006/relationships" xmlns:m="http://schemas.openxmlformats.org/officeDocument/2006/math" xmlns:v="urn:schemas-microsoft-com:vml" xmlns:wp14="http://schemas.microsoft.com/office/word/2010/wordprocessingDrawing" xmlns:wp="http://schemas.openxmlformats.org/drawingml/2006/wordprocessingDrawing" xmlns:w10="urn:schemas-microsoft-com:office:word" xmlns:w="http://schemas.openxmlformats.org/wordprocessingml/2006/main" xmlns:w14="http://schemas.microsoft.com/office/word/2010/wordml" xmlns:w15="http://schemas.microsoft.com/office/word/2012/wordml" xmlns:w16cex="http://schemas.microsoft.com/office/word/2018/wordml/cex" xmlns:w16cid="http://schemas.microsoft.com/office/word/2016/wordml/cid" xmlns:w16="http://schemas.microsoft.com/office/word/2018/wordml" xmlns:w16sdtdh="http://schemas.microsoft.com/office/word/2020/wordml/sdtdatahash" xmlns:w16se="http://schemas.microsoft.com/office/word/2015/wordml/symex" xmlns:wpg="http://schemas.microsoft.com/office/word/2010/wordprocessingGroup" xmlns:wpi="http://schemas.microsoft.com/office/word/2010/wordprocessingInk" xmlns:wne="http://schemas.microsoft.com/office/word/2006/wordml" xmlns:wps="http://schemas.microsoft.com/office/word/2010/wordprocessingShape" mc:Ignorable="w14 w15 w16se w16cid w16 w16cex w16sdtdh wp14">
+<w:hdr xmlns:wpc="http://schemas.microsoft.com/office/word/2010/wordprocessingCanvas" xmlns:cx="http://schemas.microsoft.com/office/drawing/2014/chartex" xmlns:cx1="http://schemas.microsoft.com/office/drawing/2015/9/8/chartex" xmlns:cx2="http://schemas.microsoft.com/office/drawing/2015/10/21/chartex" xmlns:cx3="http://schemas.microsoft.com/office/drawing/2016/5/9/chartex" xmlns:cx4="http://schemas.microsoft.com/office/drawing/2016/5/10/chartex" xmlns:cx5="http://schemas.microsoft.com/office/drawing/2016/5/11/chartex" xmlns:cx6="http://schemas.microsoft.com/office/drawing/2016/5/12/chartex" xmlns:cx7="http://schemas.microsoft.com/office/drawing/2016/5/13/chartex" xmlns:cx8="http://schemas.microsoft.com/office/drawing/2016/5/14/chartex" xmlns:mc="http://schemas.openxmlformats.org/markup-compatibility/2006" xmlns:aink="http://schemas.microsoft.com/office/drawing/2016/ink" xmlns:am3d="http://schemas.microsoft.com/office/drawing/2017/model3d" xmlns:o="urn:schemas-microsoft-com:office:office" xmlns:oel="http://schemas.microsoft.com/office/2019/extlst" xmlns:r="http://schemas.openxmlformats.org/officeDocument/2006/relationships" xmlns:m="http://schemas.openxmlformats.org/officeDocument/2006/math" xmlns:v="urn:schemas-microsoft-com:vml" xmlns:wp14="http://schemas.microsoft.com/office/word/2010/wordprocessingDrawing" xmlns:wp="http://schemas.openxmlformats.org/drawingml/2006/wordprocessingDrawing" xmlns:w10="urn:schemas-microsoft-com:office:word" xmlns:w="http://schemas.openxmlformats.org/wordprocessingml/2006/main" xmlns:w14="http://schemas.microsoft.com/office/word/2010/wordml" xmlns:w15="http://schemas.microsoft.com/office/word/2012/wordml" xmlns:w16cex="http://schemas.microsoft.com/office/word/2018/wordml/cex" xmlns:w16cid="http://schemas.microsoft.com/office/word/2016/wordml/cid" xmlns:w16="http://schemas.microsoft.com/office/word/2018/wordml" xmlns:w16du="http://schemas.microsoft.com/office/word/2023/wordml/word16du" xmlns:w16sdtdh="http://schemas.microsoft.com/office/word/2020/wordml/sdtdatahash" xmlns:w16se="http://schemas.microsoft.com/office/word/2015/wordml/symex" xmlns:wpg="http://schemas.microsoft.com/office/word/2010/wordprocessingGroup" xmlns:wpi="http://schemas.microsoft.com/office/word/2010/wordprocessingInk" xmlns:wne="http://schemas.microsoft.com/office/word/2006/wordml" xmlns:wps="http://schemas.microsoft.com/office/word/2010/wordprocessingShape" mc:Ignorable="w14 w15 w16se w16cid w16 w16cex w16sdtdh w16du wp14">
   <w:p>
     <w:pPr>
       <w:pStyle w:val="Header"/>
@@ -11493,7 +12711,7 @@
 </file>
 
 <file path=word/styles.xml><?xml version="1.0" encoding="utf-8"?>
-<w:styles xmlns:mc="http://schemas.openxmlformats.org/markup-compatibility/2006" xmlns:r="http://schemas.openxmlformats.org/officeDocument/2006/relationships" xmlns:w="http://schemas.openxmlformats.org/wordprocessingml/2006/main" xmlns:w14="http://schemas.microsoft.com/office/word/2010/wordml" xmlns:w15="http://schemas.microsoft.com/office/word/2012/wordml" xmlns:w16cex="http://schemas.microsoft.com/office/word/2018/wordml/cex" xmlns:w16cid="http://schemas.microsoft.com/office/word/2016/wordml/cid" xmlns:w16="http://schemas.microsoft.com/office/word/2018/wordml" xmlns:w16sdtdh="http://schemas.microsoft.com/office/word/2020/wordml/sdtdatahash" xmlns:w16se="http://schemas.microsoft.com/office/word/2015/wordml/symex" mc:Ignorable="w14 w15 w16se w16cid w16 w16cex w16sdtdh">
+<w:styles xmlns:mc="http://schemas.openxmlformats.org/markup-compatibility/2006" xmlns:r="http://schemas.openxmlformats.org/officeDocument/2006/relationships" xmlns:w="http://schemas.openxmlformats.org/wordprocessingml/2006/main" xmlns:w14="http://schemas.microsoft.com/office/word/2010/wordml" xmlns:w15="http://schemas.microsoft.com/office/word/2012/wordml" xmlns:w16cex="http://schemas.microsoft.com/office/word/2018/wordml/cex" xmlns:w16cid="http://schemas.microsoft.com/office/word/2016/wordml/cid" xmlns:w16="http://schemas.microsoft.com/office/word/2018/wordml" xmlns:w16du="http://schemas.microsoft.com/office/word/2023/wordml/word16du" xmlns:w16sdtdh="http://schemas.microsoft.com/office/word/2020/wordml/sdtdatahash" xmlns:w16se="http://schemas.microsoft.com/office/word/2015/wordml/symex" mc:Ignorable="w14 w15 w16se w16cid w16 w16cex w16sdtdh w16du">
   <w:docDefaults>
     <w:rPrDefault>
       <w:rPr>

</xml_diff>

<commit_message>
TB 2.1-2.4 Tamil WIP
</commit_message>
<xml_diff>
--- a/brAhmaNa/TB 2.1-2.4 Tamil Corrections.docx
+++ b/brAhmaNa/TB 2.1-2.4 Tamil Corrections.docx
@@ -22,20 +22,8 @@
           <w:szCs w:val="32"/>
           <w:u w:val="single"/>
         </w:rPr>
-        <w:t xml:space="preserve">TaittirIya BrAhmaNam TB 2.1 - </w:t>
+        <w:t>TaittirIya BrAhmaNam TB 2.1 - 2.4  Book</w:t>
       </w:r>
-      <w:proofErr w:type="gramStart"/>
-      <w:r>
-        <w:rPr>
-          <w:b/>
-          <w:bCs/>
-          <w:sz w:val="32"/>
-          <w:szCs w:val="32"/>
-          <w:u w:val="single"/>
-        </w:rPr>
-        <w:t>2.4  Book</w:t>
-      </w:r>
-      <w:proofErr w:type="gramEnd"/>
       <w:r>
         <w:rPr>
           <w:b/>
@@ -97,18 +85,7 @@
           <w:szCs w:val="32"/>
           <w:u w:val="single"/>
         </w:rPr>
-        <w:t xml:space="preserve">Observed </w:t>
-      </w:r>
-      <w:proofErr w:type="gramStart"/>
-      <w:r>
-        <w:rPr>
-          <w:b/>
-          <w:bCs/>
-          <w:sz w:val="32"/>
-          <w:szCs w:val="32"/>
-          <w:u w:val="single"/>
-        </w:rPr>
-        <w:t xml:space="preserve">till </w:t>
+        <w:t xml:space="preserve">Observed till </w:t>
       </w:r>
       <w:r>
         <w:rPr>
@@ -121,7 +98,6 @@
         </w:rPr>
         <w:t>?????</w:t>
       </w:r>
-      <w:proofErr w:type="gramEnd"/>
     </w:p>
     <w:p>
       <w:pPr>
@@ -176,12 +152,16 @@
               <w:spacing w:before="0" w:line="240" w:lineRule="auto"/>
               <w:jc w:val="center"/>
               <w:rPr>
+                <w:b/>
+                <w:bCs/>
                 <w:sz w:val="32"/>
                 <w:szCs w:val="32"/>
               </w:rPr>
             </w:pPr>
             <w:r>
               <w:rPr>
+                <w:b/>
+                <w:bCs/>
                 <w:sz w:val="32"/>
                 <w:szCs w:val="32"/>
               </w:rPr>
@@ -193,12 +173,16 @@
               <w:spacing w:before="0" w:line="240" w:lineRule="auto"/>
               <w:jc w:val="center"/>
               <w:rPr>
+                <w:b/>
+                <w:bCs/>
                 <w:sz w:val="32"/>
                 <w:szCs w:val="32"/>
               </w:rPr>
             </w:pPr>
             <w:r>
               <w:rPr>
+                <w:b/>
+                <w:bCs/>
                 <w:sz w:val="32"/>
                 <w:szCs w:val="32"/>
               </w:rPr>
@@ -215,12 +199,16 @@
               <w:spacing w:before="0" w:line="240" w:lineRule="auto"/>
               <w:jc w:val="center"/>
               <w:rPr>
+                <w:b/>
+                <w:bCs/>
                 <w:sz w:val="32"/>
                 <w:szCs w:val="32"/>
               </w:rPr>
             </w:pPr>
             <w:r>
               <w:rPr>
+                <w:b/>
+                <w:bCs/>
                 <w:sz w:val="32"/>
                 <w:szCs w:val="32"/>
               </w:rPr>
@@ -238,12 +226,16 @@
               <w:ind w:right="-18"/>
               <w:jc w:val="center"/>
               <w:rPr>
+                <w:b/>
+                <w:bCs/>
                 <w:sz w:val="32"/>
                 <w:szCs w:val="32"/>
               </w:rPr>
             </w:pPr>
             <w:r>
               <w:rPr>
+                <w:b/>
+                <w:bCs/>
                 <w:sz w:val="32"/>
                 <w:szCs w:val="32"/>
               </w:rPr>
@@ -256,12 +248,16 @@
               <w:ind w:right="-18"/>
               <w:jc w:val="center"/>
               <w:rPr>
+                <w:b/>
+                <w:bCs/>
                 <w:sz w:val="32"/>
                 <w:szCs w:val="32"/>
               </w:rPr>
             </w:pPr>
             <w:r>
               <w:rPr>
+                <w:b/>
+                <w:bCs/>
                 <w:sz w:val="32"/>
                 <w:szCs w:val="32"/>
               </w:rPr>
@@ -2035,20 +2031,8 @@
           <w:szCs w:val="32"/>
           <w:u w:val="single"/>
         </w:rPr>
-        <w:t xml:space="preserve">TaittirIya BrAhmaNam TB 2.1 - </w:t>
+        <w:t>TaittirIya BrAhmaNam TB 2.1 - 2.4  Book</w:t>
       </w:r>
-      <w:proofErr w:type="gramStart"/>
-      <w:r>
-        <w:rPr>
-          <w:b/>
-          <w:bCs/>
-          <w:sz w:val="32"/>
-          <w:szCs w:val="32"/>
-          <w:u w:val="single"/>
-        </w:rPr>
-        <w:t>2.4  Book</w:t>
-      </w:r>
-      <w:proofErr w:type="gramEnd"/>
       <w:r>
         <w:rPr>
           <w:b/>
@@ -8244,16 +8228,7 @@
           <w:bCs/>
           <w:sz w:val="32"/>
         </w:rPr>
-        <w:t xml:space="preserve">replaced </w:t>
-      </w:r>
-      <w:proofErr w:type="gramStart"/>
-      <w:r>
-        <w:rPr>
-          <w:b/>
-          <w:bCs/>
-          <w:sz w:val="32"/>
-        </w:rPr>
-        <w:t>with</w:t>
+        <w:t>replaced with</w:t>
       </w:r>
       <w:r>
         <w:rPr>
@@ -8275,7 +8250,6 @@
         </w:rPr>
         <w:t>"</w:t>
       </w:r>
-      <w:proofErr w:type="gramEnd"/>
       <w:r>
         <w:rPr>
           <w:rFonts w:ascii="Latha" w:hAnsi="Latha" w:cs="Latha"/>
@@ -8452,7 +8426,6 @@
         </w:rPr>
         <w:t xml:space="preserve"> </w:t>
       </w:r>
-      <w:proofErr w:type="gramStart"/>
       <w:r>
         <w:rPr>
           <w:b/>
@@ -8493,7 +8466,6 @@
         </w:rPr>
         <w:t xml:space="preserve">  Book</w:t>
       </w:r>
-      <w:proofErr w:type="gramEnd"/>
       <w:r>
         <w:rPr>
           <w:b/>
@@ -8777,27 +8749,7 @@
                 <w:sz w:val="32"/>
                 <w:szCs w:val="32"/>
               </w:rPr>
-              <w:t xml:space="preserve">To be read as or corrected </w:t>
-            </w:r>
-            <w:proofErr w:type="gramStart"/>
-            <w:r>
-              <w:rPr>
-                <w:b/>
-                <w:bCs/>
-                <w:sz w:val="32"/>
-                <w:szCs w:val="32"/>
-              </w:rPr>
-              <w:t>as(</w:t>
-            </w:r>
-            <w:proofErr w:type="gramEnd"/>
-            <w:r>
-              <w:rPr>
-                <w:b/>
-                <w:bCs/>
-                <w:sz w:val="32"/>
-                <w:szCs w:val="32"/>
-              </w:rPr>
-              <w:t>Comments and analysis)</w:t>
+              <w:t>To be read as or corrected as(Comments and analysis)</w:t>
             </w:r>
           </w:p>
         </w:tc>
@@ -12701,7 +12653,6 @@
         </w:rPr>
         <w:t xml:space="preserve"> </w:t>
       </w:r>
-      <w:proofErr w:type="gramStart"/>
       <w:r>
         <w:rPr>
           <w:b/>
@@ -12712,7 +12663,6 @@
         </w:rPr>
         <w:t>2.4  Book</w:t>
       </w:r>
-      <w:proofErr w:type="gramEnd"/>
       <w:r>
         <w:rPr>
           <w:b/>

</xml_diff>

<commit_message>
TB 2.1-2.4 Tamil Final Loaded V 2.0
</commit_message>
<xml_diff>
--- a/brAhmaNa/TB 2.1-2.4 Tamil Corrections.docx
+++ b/brAhmaNa/TB 2.1-2.4 Tamil Corrections.docx
@@ -93,10 +93,9 @@
           <w:bCs/>
           <w:sz w:val="32"/>
           <w:szCs w:val="32"/>
-          <w:highlight w:val="red"/>
           <w:u w:val="single"/>
         </w:rPr>
-        <w:t>?????</w:t>
+        <w:t>30th June 2024</w:t>
       </w:r>
     </w:p>
     <w:p>
@@ -12860,12 +12859,16 @@
               <w:spacing w:before="0" w:line="240" w:lineRule="auto"/>
               <w:jc w:val="center"/>
               <w:rPr>
+                <w:b/>
+                <w:bCs/>
                 <w:sz w:val="32"/>
                 <w:szCs w:val="32"/>
               </w:rPr>
             </w:pPr>
             <w:r>
               <w:rPr>
+                <w:b/>
+                <w:bCs/>
                 <w:sz w:val="32"/>
                 <w:szCs w:val="32"/>
               </w:rPr>
@@ -12877,12 +12880,16 @@
               <w:spacing w:before="0" w:line="240" w:lineRule="auto"/>
               <w:jc w:val="center"/>
               <w:rPr>
+                <w:b/>
+                <w:bCs/>
                 <w:sz w:val="32"/>
                 <w:szCs w:val="32"/>
               </w:rPr>
             </w:pPr>
             <w:r>
               <w:rPr>
+                <w:b/>
+                <w:bCs/>
                 <w:sz w:val="32"/>
                 <w:szCs w:val="32"/>
               </w:rPr>
@@ -12899,12 +12906,16 @@
               <w:spacing w:before="0" w:line="240" w:lineRule="auto"/>
               <w:jc w:val="center"/>
               <w:rPr>
+                <w:b/>
+                <w:bCs/>
                 <w:sz w:val="32"/>
                 <w:szCs w:val="32"/>
               </w:rPr>
             </w:pPr>
             <w:r>
               <w:rPr>
+                <w:b/>
+                <w:bCs/>
                 <w:sz w:val="32"/>
                 <w:szCs w:val="32"/>
               </w:rPr>
@@ -12922,12 +12933,16 @@
               <w:ind w:right="-18"/>
               <w:jc w:val="center"/>
               <w:rPr>
+                <w:b/>
+                <w:bCs/>
                 <w:sz w:val="32"/>
                 <w:szCs w:val="32"/>
               </w:rPr>
             </w:pPr>
             <w:r>
               <w:rPr>
+                <w:b/>
+                <w:bCs/>
                 <w:sz w:val="32"/>
                 <w:szCs w:val="32"/>
               </w:rPr>
@@ -12940,12 +12955,16 @@
               <w:ind w:right="-18"/>
               <w:jc w:val="center"/>
               <w:rPr>
+                <w:b/>
+                <w:bCs/>
                 <w:sz w:val="32"/>
                 <w:szCs w:val="32"/>
               </w:rPr>
             </w:pPr>
             <w:r>
               <w:rPr>
+                <w:b/>
+                <w:bCs/>
                 <w:sz w:val="32"/>
                 <w:szCs w:val="32"/>
               </w:rPr>

</xml_diff>

<commit_message>
TB 2 Tamil final version 3.0 loaded
</commit_message>
<xml_diff>
--- a/brAhmaNa/TB 2.1-2.4 Tamil Corrections.docx
+++ b/brAhmaNa/TB 2.1-2.4 Tamil Corrections.docx
@@ -14,6 +14,7 @@
           <w:u w:val="single"/>
         </w:rPr>
       </w:pPr>
+      <w:proofErr w:type="spellStart"/>
       <w:r>
         <w:rPr>
           <w:b/>
@@ -22,8 +23,53 @@
           <w:szCs w:val="32"/>
           <w:u w:val="single"/>
         </w:rPr>
-        <w:t>TaittirIya BrAhmaNam TB 2.1 - 2.4  Book</w:t>
+        <w:t>TaittirIya</w:t>
       </w:r>
+      <w:proofErr w:type="spellEnd"/>
+      <w:r>
+        <w:rPr>
+          <w:b/>
+          <w:bCs/>
+          <w:sz w:val="32"/>
+          <w:szCs w:val="32"/>
+          <w:u w:val="single"/>
+        </w:rPr>
+        <w:t xml:space="preserve"> </w:t>
+      </w:r>
+      <w:proofErr w:type="spellStart"/>
+      <w:r>
+        <w:rPr>
+          <w:b/>
+          <w:bCs/>
+          <w:sz w:val="32"/>
+          <w:szCs w:val="32"/>
+          <w:u w:val="single"/>
+        </w:rPr>
+        <w:t>BrAhmaNam</w:t>
+      </w:r>
+      <w:proofErr w:type="spellEnd"/>
+      <w:r>
+        <w:rPr>
+          <w:b/>
+          <w:bCs/>
+          <w:sz w:val="32"/>
+          <w:szCs w:val="32"/>
+          <w:u w:val="single"/>
+        </w:rPr>
+        <w:t xml:space="preserve"> TB 2.1 - </w:t>
+      </w:r>
+      <w:proofErr w:type="gramStart"/>
+      <w:r>
+        <w:rPr>
+          <w:b/>
+          <w:bCs/>
+          <w:sz w:val="32"/>
+          <w:szCs w:val="32"/>
+          <w:u w:val="single"/>
+        </w:rPr>
+        <w:t>2.4  Book</w:t>
+      </w:r>
+      <w:proofErr w:type="gramEnd"/>
       <w:r>
         <w:rPr>
           <w:b/>
@@ -93,10 +139,9 @@
           <w:bCs/>
           <w:sz w:val="32"/>
           <w:szCs w:val="32"/>
-          <w:highlight w:val="red"/>
           <w:u w:val="single"/>
         </w:rPr>
-        <w:t>?????</w:t>
+        <w:t>30th Nov 2025</w:t>
       </w:r>
     </w:p>
     <w:p>
@@ -152,12 +197,16 @@
               <w:spacing w:before="0" w:line="240" w:lineRule="auto"/>
               <w:jc w:val="center"/>
               <w:rPr>
+                <w:b/>
+                <w:bCs/>
                 <w:sz w:val="32"/>
                 <w:szCs w:val="32"/>
               </w:rPr>
             </w:pPr>
             <w:r>
               <w:rPr>
+                <w:b/>
+                <w:bCs/>
                 <w:sz w:val="32"/>
                 <w:szCs w:val="32"/>
               </w:rPr>
@@ -169,12 +218,16 @@
               <w:spacing w:before="0" w:line="240" w:lineRule="auto"/>
               <w:jc w:val="center"/>
               <w:rPr>
+                <w:b/>
+                <w:bCs/>
                 <w:sz w:val="32"/>
                 <w:szCs w:val="32"/>
               </w:rPr>
             </w:pPr>
             <w:r>
               <w:rPr>
+                <w:b/>
+                <w:bCs/>
                 <w:sz w:val="32"/>
                 <w:szCs w:val="32"/>
               </w:rPr>
@@ -191,12 +244,16 @@
               <w:spacing w:before="0" w:line="240" w:lineRule="auto"/>
               <w:jc w:val="center"/>
               <w:rPr>
+                <w:b/>
+                <w:bCs/>
                 <w:sz w:val="32"/>
                 <w:szCs w:val="32"/>
               </w:rPr>
             </w:pPr>
             <w:r>
               <w:rPr>
+                <w:b/>
+                <w:bCs/>
                 <w:sz w:val="32"/>
                 <w:szCs w:val="32"/>
               </w:rPr>
@@ -214,12 +271,16 @@
               <w:ind w:right="-18"/>
               <w:jc w:val="center"/>
               <w:rPr>
+                <w:b/>
+                <w:bCs/>
                 <w:sz w:val="32"/>
                 <w:szCs w:val="32"/>
               </w:rPr>
             </w:pPr>
             <w:r>
               <w:rPr>
+                <w:b/>
+                <w:bCs/>
                 <w:sz w:val="32"/>
                 <w:szCs w:val="32"/>
               </w:rPr>
@@ -232,12 +293,16 @@
               <w:ind w:right="-18"/>
               <w:jc w:val="center"/>
               <w:rPr>
+                <w:b/>
+                <w:bCs/>
                 <w:sz w:val="32"/>
                 <w:szCs w:val="32"/>
               </w:rPr>
             </w:pPr>
             <w:r>
               <w:rPr>
+                <w:b/>
+                <w:bCs/>
                 <w:sz w:val="32"/>
                 <w:szCs w:val="32"/>
               </w:rPr>
@@ -1477,8 +1542,93 @@
           <w:sz w:val="32"/>
           <w:szCs w:val="32"/>
           <w:u w:val="single"/>
+          <w:lang w:val="it-IT"/>
         </w:rPr>
       </w:pPr>
+    </w:p>
+    <w:p>
+      <w:pPr>
+        <w:spacing w:before="0"/>
+        <w:jc w:val="center"/>
+        <w:rPr>
+          <w:b/>
+          <w:bCs/>
+          <w:sz w:val="32"/>
+          <w:szCs w:val="32"/>
+          <w:u w:val="single"/>
+          <w:lang w:val="it-IT"/>
+        </w:rPr>
+      </w:pPr>
+    </w:p>
+    <w:p>
+      <w:pPr>
+        <w:spacing w:before="0"/>
+        <w:jc w:val="center"/>
+        <w:rPr>
+          <w:b/>
+          <w:bCs/>
+          <w:sz w:val="32"/>
+          <w:szCs w:val="32"/>
+          <w:u w:val="single"/>
+          <w:lang w:val="it-IT"/>
+        </w:rPr>
+      </w:pPr>
+    </w:p>
+    <w:p>
+      <w:pPr>
+        <w:spacing w:before="0"/>
+        <w:jc w:val="center"/>
+        <w:rPr>
+          <w:b/>
+          <w:bCs/>
+          <w:sz w:val="32"/>
+          <w:szCs w:val="32"/>
+          <w:u w:val="single"/>
+          <w:lang w:val="it-IT"/>
+        </w:rPr>
+      </w:pPr>
+    </w:p>
+    <w:p>
+      <w:pPr>
+        <w:spacing w:before="0"/>
+        <w:jc w:val="center"/>
+        <w:rPr>
+          <w:b/>
+          <w:bCs/>
+          <w:sz w:val="32"/>
+          <w:szCs w:val="32"/>
+          <w:u w:val="single"/>
+          <w:lang w:val="it-IT"/>
+        </w:rPr>
+      </w:pPr>
+    </w:p>
+    <w:p>
+      <w:pPr>
+        <w:spacing w:before="0"/>
+        <w:jc w:val="center"/>
+        <w:rPr>
+          <w:b/>
+          <w:bCs/>
+          <w:sz w:val="32"/>
+          <w:szCs w:val="32"/>
+          <w:u w:val="single"/>
+          <w:lang w:val="it-IT"/>
+        </w:rPr>
+      </w:pPr>
+    </w:p>
+    <w:p>
+      <w:pPr>
+        <w:spacing w:before="0"/>
+        <w:jc w:val="center"/>
+        <w:rPr>
+          <w:b/>
+          <w:bCs/>
+          <w:sz w:val="32"/>
+          <w:szCs w:val="32"/>
+          <w:u w:val="single"/>
+        </w:rPr>
+      </w:pPr>
+      <w:proofErr w:type="spellStart"/>
       <w:r>
         <w:rPr>
           <w:b/>
@@ -1487,8 +1637,54 @@
           <w:szCs w:val="32"/>
           <w:u w:val="single"/>
         </w:rPr>
-        <w:t>TaittirIya BrAhmaNam TB 2.1 - 2.4  Book</w:t>
+        <w:lastRenderedPageBreak/>
+        <w:t>TaittirIya</w:t>
       </w:r>
+      <w:proofErr w:type="spellEnd"/>
+      <w:r>
+        <w:rPr>
+          <w:b/>
+          <w:bCs/>
+          <w:sz w:val="32"/>
+          <w:szCs w:val="32"/>
+          <w:u w:val="single"/>
+        </w:rPr>
+        <w:t xml:space="preserve"> </w:t>
+      </w:r>
+      <w:proofErr w:type="spellStart"/>
+      <w:r>
+        <w:rPr>
+          <w:b/>
+          <w:bCs/>
+          <w:sz w:val="32"/>
+          <w:szCs w:val="32"/>
+          <w:u w:val="single"/>
+        </w:rPr>
+        <w:t>BrAhmaNam</w:t>
+      </w:r>
+      <w:proofErr w:type="spellEnd"/>
+      <w:r>
+        <w:rPr>
+          <w:b/>
+          <w:bCs/>
+          <w:sz w:val="32"/>
+          <w:szCs w:val="32"/>
+          <w:u w:val="single"/>
+        </w:rPr>
+        <w:t xml:space="preserve"> TB 2.1 - </w:t>
+      </w:r>
+      <w:proofErr w:type="gramStart"/>
+      <w:r>
+        <w:rPr>
+          <w:b/>
+          <w:bCs/>
+          <w:sz w:val="32"/>
+          <w:szCs w:val="32"/>
+          <w:u w:val="single"/>
+        </w:rPr>
+        <w:t>2.4  Book</w:t>
+      </w:r>
+      <w:proofErr w:type="gramEnd"/>
       <w:r>
         <w:rPr>
           <w:b/>
@@ -1755,7 +1951,6 @@
                 <w:szCs w:val="28"/>
                 <w:lang w:val="it-IT"/>
               </w:rPr>
-              <w:lastRenderedPageBreak/>
               <w:t>TB 2.</w:t>
             </w:r>
             <w:r>
@@ -3488,6 +3683,7 @@
           <w:u w:val="single"/>
         </w:rPr>
       </w:pPr>
+      <w:proofErr w:type="spellStart"/>
       <w:r>
         <w:rPr>
           <w:b/>
@@ -3496,8 +3692,53 @@
           <w:szCs w:val="32"/>
           <w:u w:val="single"/>
         </w:rPr>
-        <w:t>TaittirIya BrAhmaNam TB 2.1 - 2.4  Book</w:t>
+        <w:t>TaittirIya</w:t>
       </w:r>
+      <w:proofErr w:type="spellEnd"/>
+      <w:r>
+        <w:rPr>
+          <w:b/>
+          <w:bCs/>
+          <w:sz w:val="32"/>
+          <w:szCs w:val="32"/>
+          <w:u w:val="single"/>
+        </w:rPr>
+        <w:t xml:space="preserve"> </w:t>
+      </w:r>
+      <w:proofErr w:type="spellStart"/>
+      <w:r>
+        <w:rPr>
+          <w:b/>
+          <w:bCs/>
+          <w:sz w:val="32"/>
+          <w:szCs w:val="32"/>
+          <w:u w:val="single"/>
+        </w:rPr>
+        <w:t>BrAhmaNam</w:t>
+      </w:r>
+      <w:proofErr w:type="spellEnd"/>
+      <w:r>
+        <w:rPr>
+          <w:b/>
+          <w:bCs/>
+          <w:sz w:val="32"/>
+          <w:szCs w:val="32"/>
+          <w:u w:val="single"/>
+        </w:rPr>
+        <w:t xml:space="preserve"> TB 2.1 - </w:t>
+      </w:r>
+      <w:proofErr w:type="gramStart"/>
+      <w:r>
+        <w:rPr>
+          <w:b/>
+          <w:bCs/>
+          <w:sz w:val="32"/>
+          <w:szCs w:val="32"/>
+          <w:u w:val="single"/>
+        </w:rPr>
+        <w:t>2.4  Book</w:t>
+      </w:r>
+      <w:proofErr w:type="gramEnd"/>
       <w:r>
         <w:rPr>
           <w:b/>
@@ -3680,7 +3921,6 @@
                 <w:sz w:val="32"/>
                 <w:szCs w:val="32"/>
               </w:rPr>
-              <w:lastRenderedPageBreak/>
               <w:t>Reference</w:t>
             </w:r>
           </w:p>
@@ -3707,7 +3947,6 @@
                 <w:sz w:val="32"/>
                 <w:szCs w:val="32"/>
               </w:rPr>
-              <w:lastRenderedPageBreak/>
               <w:t>As Printed</w:t>
             </w:r>
           </w:p>
@@ -3757,7 +3996,6 @@
                 <w:sz w:val="32"/>
                 <w:szCs w:val="32"/>
               </w:rPr>
-              <w:lastRenderedPageBreak/>
               <w:t>(Comments and analysis)</w:t>
             </w:r>
           </w:p>
@@ -3786,7 +4024,6 @@
                 <w:sz w:val="28"/>
                 <w:szCs w:val="28"/>
               </w:rPr>
-              <w:lastRenderedPageBreak/>
               <w:t>TB 2.2.4.5</w:t>
             </w:r>
           </w:p>
@@ -3816,13 +4053,23 @@
                 <w:szCs w:val="28"/>
               </w:rPr>
             </w:pPr>
-            <w:r>
-              <w:rPr>
-                <w:b/>
-                <w:sz w:val="28"/>
-                <w:szCs w:val="28"/>
-              </w:rPr>
-              <w:t>Dasini No - 25</w:t>
+            <w:proofErr w:type="spellStart"/>
+            <w:r>
+              <w:rPr>
+                <w:b/>
+                <w:sz w:val="28"/>
+                <w:szCs w:val="28"/>
+              </w:rPr>
+              <w:t>Dasini</w:t>
+            </w:r>
+            <w:proofErr w:type="spellEnd"/>
+            <w:r>
+              <w:rPr>
+                <w:b/>
+                <w:sz w:val="28"/>
+                <w:szCs w:val="28"/>
+              </w:rPr>
+              <w:t xml:space="preserve"> No - 25</w:t>
             </w:r>
           </w:p>
         </w:tc>
@@ -4138,13 +4385,23 @@
                 <w:szCs w:val="28"/>
               </w:rPr>
             </w:pPr>
-            <w:r>
-              <w:rPr>
-                <w:b/>
-                <w:sz w:val="28"/>
-                <w:szCs w:val="28"/>
-              </w:rPr>
-              <w:t>Dasini No -</w:t>
+            <w:proofErr w:type="spellStart"/>
+            <w:r>
+              <w:rPr>
+                <w:b/>
+                <w:sz w:val="28"/>
+                <w:szCs w:val="28"/>
+              </w:rPr>
+              <w:t>Dasini</w:t>
+            </w:r>
+            <w:proofErr w:type="spellEnd"/>
+            <w:r>
+              <w:rPr>
+                <w:b/>
+                <w:sz w:val="28"/>
+                <w:szCs w:val="28"/>
+              </w:rPr>
+              <w:t xml:space="preserve"> No -</w:t>
             </w:r>
             <w:r>
               <w:rPr>
@@ -4566,13 +4823,23 @@
                 <w:szCs w:val="28"/>
               </w:rPr>
             </w:pPr>
-            <w:r>
-              <w:rPr>
-                <w:b/>
-                <w:sz w:val="28"/>
-                <w:szCs w:val="28"/>
-              </w:rPr>
-              <w:t>Dasini No -</w:t>
+            <w:proofErr w:type="spellStart"/>
+            <w:r>
+              <w:rPr>
+                <w:b/>
+                <w:sz w:val="28"/>
+                <w:szCs w:val="28"/>
+              </w:rPr>
+              <w:t>Dasini</w:t>
+            </w:r>
+            <w:proofErr w:type="spellEnd"/>
+            <w:r>
+              <w:rPr>
+                <w:b/>
+                <w:sz w:val="28"/>
+                <w:szCs w:val="28"/>
+              </w:rPr>
+              <w:t xml:space="preserve"> No -</w:t>
             </w:r>
             <w:r>
               <w:rPr>
@@ -4968,13 +5235,23 @@
                 <w:szCs w:val="28"/>
               </w:rPr>
             </w:pPr>
-            <w:r>
-              <w:rPr>
-                <w:b/>
-                <w:sz w:val="28"/>
-                <w:szCs w:val="28"/>
-              </w:rPr>
-              <w:t>Dasini No -</w:t>
+            <w:proofErr w:type="spellStart"/>
+            <w:r>
+              <w:rPr>
+                <w:b/>
+                <w:sz w:val="28"/>
+                <w:szCs w:val="28"/>
+              </w:rPr>
+              <w:t>Dasini</w:t>
+            </w:r>
+            <w:proofErr w:type="spellEnd"/>
+            <w:r>
+              <w:rPr>
+                <w:b/>
+                <w:sz w:val="28"/>
+                <w:szCs w:val="28"/>
+              </w:rPr>
+              <w:t xml:space="preserve"> No -</w:t>
             </w:r>
             <w:r>
               <w:rPr>
@@ -5483,13 +5760,23 @@
                 <w:szCs w:val="28"/>
               </w:rPr>
             </w:pPr>
-            <w:r>
-              <w:rPr>
-                <w:b/>
-                <w:sz w:val="28"/>
-                <w:szCs w:val="28"/>
-              </w:rPr>
-              <w:t>Dasini No -</w:t>
+            <w:proofErr w:type="spellStart"/>
+            <w:r>
+              <w:rPr>
+                <w:b/>
+                <w:sz w:val="28"/>
+                <w:szCs w:val="28"/>
+              </w:rPr>
+              <w:t>Dasini</w:t>
+            </w:r>
+            <w:proofErr w:type="spellEnd"/>
+            <w:r>
+              <w:rPr>
+                <w:b/>
+                <w:sz w:val="28"/>
+                <w:szCs w:val="28"/>
+              </w:rPr>
+              <w:t xml:space="preserve"> No -</w:t>
             </w:r>
             <w:r>
               <w:rPr>
@@ -5877,13 +6164,23 @@
                 <w:szCs w:val="28"/>
               </w:rPr>
             </w:pPr>
-            <w:r>
-              <w:rPr>
-                <w:b/>
-                <w:sz w:val="28"/>
-                <w:szCs w:val="28"/>
-              </w:rPr>
-              <w:t>Dasini No -</w:t>
+            <w:proofErr w:type="spellStart"/>
+            <w:r>
+              <w:rPr>
+                <w:b/>
+                <w:sz w:val="28"/>
+                <w:szCs w:val="28"/>
+              </w:rPr>
+              <w:t>Dasini</w:t>
+            </w:r>
+            <w:proofErr w:type="spellEnd"/>
+            <w:r>
+              <w:rPr>
+                <w:b/>
+                <w:sz w:val="28"/>
+                <w:szCs w:val="28"/>
+              </w:rPr>
+              <w:t xml:space="preserve"> No -</w:t>
             </w:r>
             <w:r>
               <w:rPr>
@@ -6280,6 +6577,7 @@
                 <w:sz w:val="28"/>
                 <w:szCs w:val="28"/>
               </w:rPr>
+              <w:lastRenderedPageBreak/>
               <w:t xml:space="preserve">TB </w:t>
             </w:r>
             <w:r>
@@ -6350,13 +6648,23 @@
                 <w:szCs w:val="28"/>
               </w:rPr>
             </w:pPr>
-            <w:r>
-              <w:rPr>
-                <w:b/>
-                <w:sz w:val="28"/>
-                <w:szCs w:val="28"/>
-              </w:rPr>
-              <w:t>Dasini No -</w:t>
+            <w:proofErr w:type="spellStart"/>
+            <w:r>
+              <w:rPr>
+                <w:b/>
+                <w:sz w:val="28"/>
+                <w:szCs w:val="28"/>
+              </w:rPr>
+              <w:t>Dasini</w:t>
+            </w:r>
+            <w:proofErr w:type="spellEnd"/>
+            <w:r>
+              <w:rPr>
+                <w:b/>
+                <w:sz w:val="28"/>
+                <w:szCs w:val="28"/>
+              </w:rPr>
+              <w:t xml:space="preserve"> No -</w:t>
             </w:r>
             <w:r>
               <w:rPr>
@@ -6434,6 +6742,7 @@
               </w:rPr>
               <w:t>த</w:t>
             </w:r>
+            <w:proofErr w:type="spellStart"/>
             <w:r>
               <w:rPr>
                 <w:rFonts w:ascii="BRH Devanagari Extra" w:hAnsi="BRH Devanagari Extra" w:cs="Latha"/>
@@ -6443,6 +6752,7 @@
               </w:rPr>
               <w:t>óè</w:t>
             </w:r>
+            <w:proofErr w:type="spellEnd"/>
             <w:r>
               <w:rPr>
                 <w:rFonts w:ascii="Latha" w:hAnsi="Latha" w:cs="Latha"/>
@@ -6615,6 +6925,7 @@
               </w:rPr>
               <w:t>த</w:t>
             </w:r>
+            <w:proofErr w:type="spellStart"/>
             <w:r>
               <w:rPr>
                 <w:rFonts w:ascii="BRH Devanagari Extra" w:hAnsi="BRH Devanagari Extra" w:cs="Latha"/>
@@ -6624,6 +6935,7 @@
               </w:rPr>
               <w:t>óè</w:t>
             </w:r>
+            <w:proofErr w:type="spellEnd"/>
             <w:r>
               <w:rPr>
                 <w:rFonts w:ascii="Latha" w:hAnsi="Latha" w:cs="Latha"/>
@@ -6839,13 +7151,23 @@
                 <w:szCs w:val="28"/>
               </w:rPr>
             </w:pPr>
-            <w:r>
-              <w:rPr>
-                <w:b/>
-                <w:sz w:val="28"/>
-                <w:szCs w:val="28"/>
-              </w:rPr>
-              <w:t>Dasini No -</w:t>
+            <w:proofErr w:type="spellStart"/>
+            <w:r>
+              <w:rPr>
+                <w:b/>
+                <w:sz w:val="28"/>
+                <w:szCs w:val="28"/>
+              </w:rPr>
+              <w:t>Dasini</w:t>
+            </w:r>
+            <w:proofErr w:type="spellEnd"/>
+            <w:r>
+              <w:rPr>
+                <w:b/>
+                <w:sz w:val="28"/>
+                <w:szCs w:val="28"/>
+              </w:rPr>
+              <w:t xml:space="preserve"> No -</w:t>
             </w:r>
             <w:r>
               <w:rPr>
@@ -7260,7 +7582,6 @@
                 <w:sz w:val="28"/>
                 <w:szCs w:val="28"/>
               </w:rPr>
-              <w:lastRenderedPageBreak/>
               <w:t xml:space="preserve">TB </w:t>
             </w:r>
             <w:r>
@@ -7323,13 +7644,23 @@
                 <w:szCs w:val="28"/>
               </w:rPr>
             </w:pPr>
-            <w:r>
-              <w:rPr>
-                <w:b/>
-                <w:sz w:val="28"/>
-                <w:szCs w:val="28"/>
-              </w:rPr>
-              <w:t>Dasini No -</w:t>
+            <w:proofErr w:type="spellStart"/>
+            <w:r>
+              <w:rPr>
+                <w:b/>
+                <w:sz w:val="28"/>
+                <w:szCs w:val="28"/>
+              </w:rPr>
+              <w:t>Dasini</w:t>
+            </w:r>
+            <w:proofErr w:type="spellEnd"/>
+            <w:r>
+              <w:rPr>
+                <w:b/>
+                <w:sz w:val="28"/>
+                <w:szCs w:val="28"/>
+              </w:rPr>
+              <w:t xml:space="preserve"> No -</w:t>
             </w:r>
             <w:r>
               <w:rPr>
@@ -7819,13 +8150,23 @@
                 <w:szCs w:val="28"/>
               </w:rPr>
             </w:pPr>
-            <w:r>
-              <w:rPr>
-                <w:b/>
-                <w:sz w:val="28"/>
-                <w:szCs w:val="28"/>
-              </w:rPr>
-              <w:t>Dasini No -</w:t>
+            <w:proofErr w:type="spellStart"/>
+            <w:r>
+              <w:rPr>
+                <w:b/>
+                <w:sz w:val="28"/>
+                <w:szCs w:val="28"/>
+              </w:rPr>
+              <w:t>Dasini</w:t>
+            </w:r>
+            <w:proofErr w:type="spellEnd"/>
+            <w:r>
+              <w:rPr>
+                <w:b/>
+                <w:sz w:val="28"/>
+                <w:szCs w:val="28"/>
+              </w:rPr>
+              <w:t xml:space="preserve"> No -</w:t>
             </w:r>
             <w:r>
               <w:rPr>
@@ -7961,6 +8302,7 @@
               </w:rPr>
               <w:t>…</w:t>
             </w:r>
+            <w:proofErr w:type="spellStart"/>
             <w:r>
               <w:rPr>
                 <w:rFonts w:ascii="BRH Devanagari Extra" w:hAnsi="BRH Devanagari Extra" w:cs="Latha"/>
@@ -7980,6 +8322,7 @@
               </w:rPr>
               <w:t>è</w:t>
             </w:r>
+            <w:proofErr w:type="spellEnd"/>
             <w:r>
               <w:rPr>
                 <w:rFonts w:ascii="Latha" w:hAnsi="Latha" w:cs="Latha"/>
@@ -7999,6 +8342,7 @@
               </w:rPr>
               <w:t>…</w:t>
             </w:r>
+            <w:proofErr w:type="spellStart"/>
             <w:r>
               <w:rPr>
                 <w:rFonts w:ascii="BRH Devanagari Extra" w:hAnsi="BRH Devanagari Extra" w:cs="Latha"/>
@@ -8008,6 +8352,7 @@
               </w:rPr>
               <w:t>óè</w:t>
             </w:r>
+            <w:proofErr w:type="spellEnd"/>
             <w:r>
               <w:rPr>
                 <w:rFonts w:ascii="BRH Tamil Tab Extra" w:hAnsi="BRH Tamil Tab Extra" w:cs="Latha"/>
@@ -8168,6 +8513,7 @@
               </w:rPr>
               <w:t>ஶ</w:t>
             </w:r>
+            <w:proofErr w:type="spellStart"/>
             <w:r>
               <w:rPr>
                 <w:rFonts w:ascii="BRH Devanagari Extra" w:hAnsi="BRH Devanagari Extra" w:cs="Latha"/>
@@ -8177,6 +8523,7 @@
               </w:rPr>
               <w:t>óè</w:t>
             </w:r>
+            <w:proofErr w:type="spellEnd"/>
             <w:r>
               <w:rPr>
                 <w:rFonts w:ascii="Latha" w:hAnsi="Latha" w:cs="Latha"/>
@@ -8196,6 +8543,7 @@
               </w:rPr>
               <w:t>…</w:t>
             </w:r>
+            <w:proofErr w:type="spellStart"/>
             <w:r>
               <w:rPr>
                 <w:rFonts w:ascii="BRH Devanagari Extra" w:hAnsi="BRH Devanagari Extra" w:cs="Latha"/>
@@ -8205,6 +8553,7 @@
               </w:rPr>
               <w:t>óè</w:t>
             </w:r>
+            <w:proofErr w:type="spellEnd"/>
             <w:r>
               <w:rPr>
                 <w:rFonts w:ascii="BRH Tamil Tab Extra" w:hAnsi="BRH Tamil Tab Extra" w:cs="Latha"/>
@@ -8348,13 +8697,23 @@
                 <w:szCs w:val="28"/>
               </w:rPr>
             </w:pPr>
-            <w:r>
-              <w:rPr>
-                <w:b/>
-                <w:sz w:val="28"/>
-                <w:szCs w:val="28"/>
-              </w:rPr>
-              <w:t>Dasini No -</w:t>
+            <w:proofErr w:type="spellStart"/>
+            <w:r>
+              <w:rPr>
+                <w:b/>
+                <w:sz w:val="28"/>
+                <w:szCs w:val="28"/>
+              </w:rPr>
+              <w:t>Dasini</w:t>
+            </w:r>
+            <w:proofErr w:type="spellEnd"/>
+            <w:r>
+              <w:rPr>
+                <w:b/>
+                <w:sz w:val="28"/>
+                <w:szCs w:val="28"/>
+              </w:rPr>
+              <w:t xml:space="preserve"> No -</w:t>
             </w:r>
             <w:r>
               <w:rPr>
@@ -8417,6 +8776,7 @@
               </w:rPr>
               <w:t>3</w:t>
             </w:r>
+            <w:proofErr w:type="spellStart"/>
             <w:r>
               <w:rPr>
                 <w:rFonts w:ascii="BRH Devanagari Extra" w:hAnsi="BRH Devanagari Extra" w:cs="Latha"/>
@@ -8426,6 +8786,7 @@
               </w:rPr>
               <w:t>óè</w:t>
             </w:r>
+            <w:proofErr w:type="spellEnd"/>
             <w:r>
               <w:rPr>
                 <w:rFonts w:ascii="BRH Tamil Tab Extra" w:hAnsi="BRH Tamil Tab Extra" w:cs="Latha"/>
@@ -8592,6 +8953,7 @@
               </w:rPr>
               <w:t>3</w:t>
             </w:r>
+            <w:proofErr w:type="spellStart"/>
             <w:r>
               <w:rPr>
                 <w:rFonts w:ascii="BRH Devanagari Extra" w:hAnsi="BRH Devanagari Extra" w:cs="Latha"/>
@@ -8601,6 +8963,7 @@
               </w:rPr>
               <w:t>óè</w:t>
             </w:r>
+            <w:proofErr w:type="spellEnd"/>
             <w:r>
               <w:rPr>
                 <w:rFonts w:ascii="BRH Tamil Tab Extra" w:hAnsi="BRH Tamil Tab Extra" w:cs="Latha"/>
@@ -8810,13 +9173,23 @@
                 <w:szCs w:val="28"/>
               </w:rPr>
             </w:pPr>
-            <w:r>
-              <w:rPr>
-                <w:b/>
-                <w:sz w:val="28"/>
-                <w:szCs w:val="28"/>
-              </w:rPr>
-              <w:t>Dasini No -</w:t>
+            <w:proofErr w:type="spellStart"/>
+            <w:r>
+              <w:rPr>
+                <w:b/>
+                <w:sz w:val="28"/>
+                <w:szCs w:val="28"/>
+              </w:rPr>
+              <w:t>Dasini</w:t>
+            </w:r>
+            <w:proofErr w:type="spellEnd"/>
+            <w:r>
+              <w:rPr>
+                <w:b/>
+                <w:sz w:val="28"/>
+                <w:szCs w:val="28"/>
+              </w:rPr>
+              <w:t xml:space="preserve"> No -</w:t>
             </w:r>
             <w:r>
               <w:rPr>
@@ -9261,13 +9634,23 @@
                 <w:szCs w:val="28"/>
               </w:rPr>
             </w:pPr>
-            <w:r>
-              <w:rPr>
-                <w:b/>
-                <w:sz w:val="28"/>
-                <w:szCs w:val="28"/>
-              </w:rPr>
-              <w:t>Dasini No -</w:t>
+            <w:proofErr w:type="spellStart"/>
+            <w:r>
+              <w:rPr>
+                <w:b/>
+                <w:sz w:val="28"/>
+                <w:szCs w:val="28"/>
+              </w:rPr>
+              <w:t>Dasini</w:t>
+            </w:r>
+            <w:proofErr w:type="spellEnd"/>
+            <w:r>
+              <w:rPr>
+                <w:b/>
+                <w:sz w:val="28"/>
+                <w:szCs w:val="28"/>
+              </w:rPr>
+              <w:t xml:space="preserve"> No -</w:t>
             </w:r>
             <w:r>
               <w:rPr>
@@ -9697,7 +10080,16 @@
           <w:bCs/>
           <w:sz w:val="32"/>
         </w:rPr>
-        <w:t>replaced with</w:t>
+        <w:t xml:space="preserve">replaced </w:t>
+      </w:r>
+      <w:proofErr w:type="gramStart"/>
+      <w:r>
+        <w:rPr>
+          <w:b/>
+          <w:bCs/>
+          <w:sz w:val="32"/>
+        </w:rPr>
+        <w:t>with</w:t>
       </w:r>
       <w:r>
         <w:rPr>
@@ -9719,6 +10111,7 @@
         </w:rPr>
         <w:t>"</w:t>
       </w:r>
+      <w:proofErr w:type="gramEnd"/>
       <w:r>
         <w:rPr>
           <w:rFonts w:ascii="Latha" w:hAnsi="Latha" w:cs="Latha"/>
@@ -9824,6 +10217,7 @@
           <w:u w:val="single"/>
         </w:rPr>
       </w:pPr>
+      <w:proofErr w:type="spellStart"/>
       <w:r>
         <w:rPr>
           <w:b/>
@@ -9832,7 +10226,41 @@
           <w:szCs w:val="32"/>
           <w:u w:val="single"/>
         </w:rPr>
-        <w:t xml:space="preserve">TaittirIya BrAhmaNam TB </w:t>
+        <w:lastRenderedPageBreak/>
+        <w:t>TaittirIya</w:t>
+      </w:r>
+      <w:proofErr w:type="spellEnd"/>
+      <w:r>
+        <w:rPr>
+          <w:b/>
+          <w:bCs/>
+          <w:sz w:val="32"/>
+          <w:szCs w:val="32"/>
+          <w:u w:val="single"/>
+        </w:rPr>
+        <w:t xml:space="preserve"> </w:t>
+      </w:r>
+      <w:proofErr w:type="spellStart"/>
+      <w:r>
+        <w:rPr>
+          <w:b/>
+          <w:bCs/>
+          <w:sz w:val="32"/>
+          <w:szCs w:val="32"/>
+          <w:u w:val="single"/>
+        </w:rPr>
+        <w:t>BrAhmaNam</w:t>
+      </w:r>
+      <w:proofErr w:type="spellEnd"/>
+      <w:r>
+        <w:rPr>
+          <w:b/>
+          <w:bCs/>
+          <w:sz w:val="32"/>
+          <w:szCs w:val="32"/>
+          <w:u w:val="single"/>
+        </w:rPr>
+        <w:t xml:space="preserve"> TB </w:t>
       </w:r>
       <w:r>
         <w:rPr>
@@ -9894,6 +10322,7 @@
         </w:rPr>
         <w:t xml:space="preserve"> </w:t>
       </w:r>
+      <w:proofErr w:type="gramStart"/>
       <w:r>
         <w:rPr>
           <w:b/>
@@ -9934,6 +10363,7 @@
         </w:rPr>
         <w:t xml:space="preserve">  Book</w:t>
       </w:r>
+      <w:proofErr w:type="gramEnd"/>
       <w:r>
         <w:rPr>
           <w:b/>
@@ -10144,7 +10574,6 @@
                 <w:sz w:val="32"/>
                 <w:szCs w:val="32"/>
               </w:rPr>
-              <w:lastRenderedPageBreak/>
               <w:t>Section, Paragraph</w:t>
             </w:r>
           </w:p>
@@ -10218,7 +10647,27 @@
                 <w:sz w:val="32"/>
                 <w:szCs w:val="32"/>
               </w:rPr>
-              <w:t>To be read as or corrected as(Comments and analysis)</w:t>
+              <w:t xml:space="preserve">To be read as or corrected </w:t>
+            </w:r>
+            <w:proofErr w:type="gramStart"/>
+            <w:r>
+              <w:rPr>
+                <w:b/>
+                <w:bCs/>
+                <w:sz w:val="32"/>
+                <w:szCs w:val="32"/>
+              </w:rPr>
+              <w:t>as(</w:t>
+            </w:r>
+            <w:proofErr w:type="gramEnd"/>
+            <w:r>
+              <w:rPr>
+                <w:b/>
+                <w:bCs/>
+                <w:sz w:val="32"/>
+                <w:szCs w:val="32"/>
+              </w:rPr>
+              <w:t>Comments and analysis)</w:t>
             </w:r>
           </w:p>
         </w:tc>
@@ -10296,16 +10745,47 @@
                 <w:sz w:val="28"/>
                 <w:szCs w:val="28"/>
               </w:rPr>
-              <w:t xml:space="preserve"> Dasini</w:t>
-            </w:r>
-            <w:r>
-              <w:rPr>
-                <w:b/>
-                <w:bCs/>
-                <w:sz w:val="28"/>
-                <w:szCs w:val="28"/>
-              </w:rPr>
-              <w:t xml:space="preserve"> Vaakyam 2</w:t>
+              <w:t xml:space="preserve"> </w:t>
+            </w:r>
+            <w:proofErr w:type="spellStart"/>
+            <w:r>
+              <w:rPr>
+                <w:b/>
+                <w:bCs/>
+                <w:sz w:val="28"/>
+                <w:szCs w:val="28"/>
+              </w:rPr>
+              <w:t>Dasini</w:t>
+            </w:r>
+            <w:proofErr w:type="spellEnd"/>
+            <w:r>
+              <w:rPr>
+                <w:b/>
+                <w:bCs/>
+                <w:sz w:val="28"/>
+                <w:szCs w:val="28"/>
+              </w:rPr>
+              <w:t xml:space="preserve"> </w:t>
+            </w:r>
+            <w:proofErr w:type="spellStart"/>
+            <w:r>
+              <w:rPr>
+                <w:b/>
+                <w:bCs/>
+                <w:sz w:val="28"/>
+                <w:szCs w:val="28"/>
+              </w:rPr>
+              <w:t>Vaakyam</w:t>
+            </w:r>
+            <w:proofErr w:type="spellEnd"/>
+            <w:r>
+              <w:rPr>
+                <w:b/>
+                <w:bCs/>
+                <w:sz w:val="28"/>
+                <w:szCs w:val="28"/>
+              </w:rPr>
+              <w:t xml:space="preserve"> 2</w:t>
             </w:r>
           </w:p>
           <w:p>
@@ -10863,7 +11343,27 @@
                 <w:sz w:val="28"/>
                 <w:szCs w:val="28"/>
               </w:rPr>
-              <w:t xml:space="preserve"> Dasini </w:t>
+              <w:t xml:space="preserve"> </w:t>
+            </w:r>
+            <w:proofErr w:type="spellStart"/>
+            <w:r>
+              <w:rPr>
+                <w:b/>
+                <w:bCs/>
+                <w:sz w:val="28"/>
+                <w:szCs w:val="28"/>
+              </w:rPr>
+              <w:t>Dasini</w:t>
+            </w:r>
+            <w:proofErr w:type="spellEnd"/>
+            <w:r>
+              <w:rPr>
+                <w:b/>
+                <w:bCs/>
+                <w:sz w:val="28"/>
+                <w:szCs w:val="28"/>
+              </w:rPr>
+              <w:t xml:space="preserve"> </w:t>
             </w:r>
             <w:r>
               <w:rPr>
@@ -10873,7 +11373,26 @@
                 <w:szCs w:val="28"/>
               </w:rPr>
               <w:br/>
-              <w:t>Vaakyam 9</w:t>
+            </w:r>
+            <w:proofErr w:type="spellStart"/>
+            <w:r>
+              <w:rPr>
+                <w:b/>
+                <w:bCs/>
+                <w:sz w:val="28"/>
+                <w:szCs w:val="28"/>
+              </w:rPr>
+              <w:t>Vaakyam</w:t>
+            </w:r>
+            <w:proofErr w:type="spellEnd"/>
+            <w:r>
+              <w:rPr>
+                <w:b/>
+                <w:bCs/>
+                <w:sz w:val="28"/>
+                <w:szCs w:val="28"/>
+              </w:rPr>
+              <w:t xml:space="preserve"> 9</w:t>
             </w:r>
           </w:p>
           <w:p>
@@ -11051,6 +11570,7 @@
               </w:rPr>
               <w:t>3</w:t>
             </w:r>
+            <w:proofErr w:type="spellStart"/>
             <w:r>
               <w:rPr>
                 <w:rFonts w:ascii="BRH Devanagari Extra" w:hAnsi="BRH Devanagari Extra" w:cs="Latha"/>
@@ -11060,6 +11580,7 @@
               </w:rPr>
               <w:t>óè</w:t>
             </w:r>
+            <w:proofErr w:type="spellEnd"/>
             <w:r>
               <w:rPr>
                 <w:rFonts w:ascii="BRH Tamil Tab Extra" w:hAnsi="BRH Tamil Tab Extra" w:cs="Latha"/>
@@ -11253,6 +11774,7 @@
               </w:rPr>
               <w:t>3</w:t>
             </w:r>
+            <w:proofErr w:type="spellStart"/>
             <w:r>
               <w:rPr>
                 <w:rFonts w:ascii="BRH Devanagari Extra" w:hAnsi="BRH Devanagari Extra" w:cs="Latha"/>
@@ -11262,6 +11784,7 @@
               </w:rPr>
               <w:t>óè</w:t>
             </w:r>
+            <w:proofErr w:type="spellEnd"/>
             <w:r>
               <w:rPr>
                 <w:rFonts w:ascii="BRH Tamil Tab Extra" w:hAnsi="BRH Tamil Tab Extra" w:cs="Latha"/>
@@ -11344,8 +11867,19 @@
                 <w:sz w:val="28"/>
                 <w:szCs w:val="28"/>
               </w:rPr>
-              <w:t>34th Dasini</w:t>
-            </w:r>
+              <w:t xml:space="preserve">34th </w:t>
+            </w:r>
+            <w:proofErr w:type="spellStart"/>
+            <w:r>
+              <w:rPr>
+                <w:b/>
+                <w:bCs/>
+                <w:sz w:val="28"/>
+                <w:szCs w:val="28"/>
+              </w:rPr>
+              <w:t>Dasini</w:t>
+            </w:r>
+            <w:proofErr w:type="spellEnd"/>
           </w:p>
           <w:p>
             <w:pPr>
@@ -11355,14 +11889,25 @@
                 <w:szCs w:val="28"/>
               </w:rPr>
             </w:pPr>
-            <w:r>
-              <w:rPr>
-                <w:b/>
-                <w:bCs/>
-                <w:sz w:val="28"/>
-                <w:szCs w:val="28"/>
-              </w:rPr>
-              <w:t>Vaakyam 3</w:t>
+            <w:proofErr w:type="spellStart"/>
+            <w:r>
+              <w:rPr>
+                <w:b/>
+                <w:bCs/>
+                <w:sz w:val="28"/>
+                <w:szCs w:val="28"/>
+              </w:rPr>
+              <w:t>Vaakyam</w:t>
+            </w:r>
+            <w:proofErr w:type="spellEnd"/>
+            <w:r>
+              <w:rPr>
+                <w:b/>
+                <w:bCs/>
+                <w:sz w:val="28"/>
+                <w:szCs w:val="28"/>
+              </w:rPr>
+              <w:t xml:space="preserve"> 3</w:t>
             </w:r>
           </w:p>
         </w:tc>
@@ -11786,8 +12331,19 @@
                 <w:sz w:val="28"/>
                 <w:szCs w:val="28"/>
               </w:rPr>
-              <w:t>16th Dasini</w:t>
-            </w:r>
+              <w:t xml:space="preserve">16th </w:t>
+            </w:r>
+            <w:proofErr w:type="spellStart"/>
+            <w:r>
+              <w:rPr>
+                <w:b/>
+                <w:bCs/>
+                <w:sz w:val="28"/>
+                <w:szCs w:val="28"/>
+              </w:rPr>
+              <w:t>Dasini</w:t>
+            </w:r>
+            <w:proofErr w:type="spellEnd"/>
           </w:p>
           <w:p>
             <w:pPr>
@@ -11797,14 +12353,25 @@
                 <w:szCs w:val="28"/>
               </w:rPr>
             </w:pPr>
-            <w:r>
-              <w:rPr>
-                <w:b/>
-                <w:bCs/>
-                <w:sz w:val="28"/>
-                <w:szCs w:val="28"/>
-              </w:rPr>
-              <w:t>Vaakyam 2</w:t>
+            <w:proofErr w:type="spellStart"/>
+            <w:r>
+              <w:rPr>
+                <w:b/>
+                <w:bCs/>
+                <w:sz w:val="28"/>
+                <w:szCs w:val="28"/>
+              </w:rPr>
+              <w:t>Vaakyam</w:t>
+            </w:r>
+            <w:proofErr w:type="spellEnd"/>
+            <w:r>
+              <w:rPr>
+                <w:b/>
+                <w:bCs/>
+                <w:sz w:val="28"/>
+                <w:szCs w:val="28"/>
+              </w:rPr>
+              <w:t xml:space="preserve"> 2</w:t>
             </w:r>
           </w:p>
         </w:tc>
@@ -12507,8 +13074,19 @@
                 <w:sz w:val="28"/>
                 <w:szCs w:val="28"/>
               </w:rPr>
-              <w:t>16th Dasini</w:t>
-            </w:r>
+              <w:t xml:space="preserve">16th </w:t>
+            </w:r>
+            <w:proofErr w:type="spellStart"/>
+            <w:r>
+              <w:rPr>
+                <w:b/>
+                <w:bCs/>
+                <w:sz w:val="28"/>
+                <w:szCs w:val="28"/>
+              </w:rPr>
+              <w:t>Dasini</w:t>
+            </w:r>
+            <w:proofErr w:type="spellEnd"/>
           </w:p>
           <w:p>
             <w:pPr>
@@ -12518,14 +13096,25 @@
                 <w:szCs w:val="28"/>
               </w:rPr>
             </w:pPr>
-            <w:r>
-              <w:rPr>
-                <w:b/>
-                <w:bCs/>
-                <w:sz w:val="28"/>
-                <w:szCs w:val="28"/>
-              </w:rPr>
-              <w:t>Vaakyam 5</w:t>
+            <w:proofErr w:type="spellStart"/>
+            <w:r>
+              <w:rPr>
+                <w:b/>
+                <w:bCs/>
+                <w:sz w:val="28"/>
+                <w:szCs w:val="28"/>
+              </w:rPr>
+              <w:t>Vaakyam</w:t>
+            </w:r>
+            <w:proofErr w:type="spellEnd"/>
+            <w:r>
+              <w:rPr>
+                <w:b/>
+                <w:bCs/>
+                <w:sz w:val="28"/>
+                <w:szCs w:val="28"/>
+              </w:rPr>
+              <w:t xml:space="preserve"> 5</w:t>
             </w:r>
           </w:p>
         </w:tc>
@@ -12613,6 +13202,7 @@
               </w:rPr>
               <w:t>வேஷா</w:t>
             </w:r>
+            <w:proofErr w:type="spellStart"/>
             <w:r>
               <w:rPr>
                 <w:rFonts w:ascii="BRH Devanagari Extra" w:hAnsi="BRH Devanagari Extra" w:cs="Latha"/>
@@ -12632,6 +13222,7 @@
               </w:rPr>
               <w:t>è</w:t>
             </w:r>
+            <w:proofErr w:type="spellEnd"/>
             <w:r>
               <w:rPr>
                 <w:rFonts w:ascii="BRH Tamil Tab Extra" w:hAnsi="BRH Tamil Tab Extra" w:cs="Latha"/>
@@ -12757,6 +13348,7 @@
               </w:rPr>
               <w:t>வேஷா</w:t>
             </w:r>
+            <w:proofErr w:type="spellStart"/>
             <w:r>
               <w:rPr>
                 <w:rFonts w:ascii="BRH Devanagari Extra" w:hAnsi="BRH Devanagari Extra" w:cs="Latha"/>
@@ -12766,6 +13358,7 @@
               </w:rPr>
               <w:t>óè</w:t>
             </w:r>
+            <w:proofErr w:type="spellEnd"/>
             <w:r>
               <w:rPr>
                 <w:rFonts w:ascii="BRH Tamil Tab Extra" w:hAnsi="BRH Tamil Tab Extra" w:cs="Latha"/>
@@ -12838,6 +13431,7 @@
                 <w:sz w:val="28"/>
                 <w:szCs w:val="28"/>
               </w:rPr>
+              <w:lastRenderedPageBreak/>
               <w:t>TB 2.4.4.10</w:t>
             </w:r>
           </w:p>
@@ -12856,8 +13450,19 @@
                 <w:sz w:val="28"/>
                 <w:szCs w:val="28"/>
               </w:rPr>
-              <w:t>43rd Dasini</w:t>
-            </w:r>
+              <w:t xml:space="preserve">43rd </w:t>
+            </w:r>
+            <w:proofErr w:type="spellStart"/>
+            <w:r>
+              <w:rPr>
+                <w:b/>
+                <w:bCs/>
+                <w:sz w:val="28"/>
+                <w:szCs w:val="28"/>
+              </w:rPr>
+              <w:t>Dasini</w:t>
+            </w:r>
+            <w:proofErr w:type="spellEnd"/>
             <w:r>
               <w:rPr>
                 <w:b/>
@@ -12876,14 +13481,25 @@
               </w:rPr>
               <w:br/>
             </w:r>
-            <w:r>
-              <w:rPr>
-                <w:b/>
-                <w:bCs/>
-                <w:sz w:val="28"/>
-                <w:szCs w:val="28"/>
-              </w:rPr>
-              <w:t>Vaakyam 3</w:t>
+            <w:proofErr w:type="spellStart"/>
+            <w:r>
+              <w:rPr>
+                <w:b/>
+                <w:bCs/>
+                <w:sz w:val="28"/>
+                <w:szCs w:val="28"/>
+              </w:rPr>
+              <w:t>Vaakyam</w:t>
+            </w:r>
+            <w:proofErr w:type="spellEnd"/>
+            <w:r>
+              <w:rPr>
+                <w:b/>
+                <w:bCs/>
+                <w:sz w:val="28"/>
+                <w:szCs w:val="28"/>
+              </w:rPr>
+              <w:t xml:space="preserve"> 3</w:t>
             </w:r>
           </w:p>
         </w:tc>
@@ -13230,7 +13846,6 @@
                 <w:sz w:val="28"/>
                 <w:szCs w:val="28"/>
               </w:rPr>
-              <w:lastRenderedPageBreak/>
               <w:t>TB 2.4.5.1</w:t>
             </w:r>
           </w:p>
@@ -13251,8 +13866,19 @@
                 <w:sz w:val="28"/>
                 <w:szCs w:val="28"/>
               </w:rPr>
-              <w:t>44th Dasini</w:t>
-            </w:r>
+              <w:t xml:space="preserve">44th </w:t>
+            </w:r>
+            <w:proofErr w:type="spellStart"/>
+            <w:r>
+              <w:rPr>
+                <w:b/>
+                <w:bCs/>
+                <w:sz w:val="28"/>
+                <w:szCs w:val="28"/>
+              </w:rPr>
+              <w:t>Dasini</w:t>
+            </w:r>
+            <w:proofErr w:type="spellEnd"/>
             <w:r>
               <w:rPr>
                 <w:b/>
@@ -13271,14 +13897,25 @@
               </w:rPr>
               <w:br/>
             </w:r>
-            <w:r>
-              <w:rPr>
-                <w:b/>
-                <w:bCs/>
-                <w:sz w:val="28"/>
-                <w:szCs w:val="28"/>
-              </w:rPr>
-              <w:t>Vaakyam 5</w:t>
+            <w:proofErr w:type="spellStart"/>
+            <w:r>
+              <w:rPr>
+                <w:b/>
+                <w:bCs/>
+                <w:sz w:val="28"/>
+                <w:szCs w:val="28"/>
+              </w:rPr>
+              <w:t>Vaakyam</w:t>
+            </w:r>
+            <w:proofErr w:type="spellEnd"/>
+            <w:r>
+              <w:rPr>
+                <w:b/>
+                <w:bCs/>
+                <w:sz w:val="28"/>
+                <w:szCs w:val="28"/>
+              </w:rPr>
+              <w:t xml:space="preserve"> 5</w:t>
             </w:r>
           </w:p>
           <w:p>
@@ -13645,8 +14282,19 @@
                 <w:sz w:val="28"/>
                 <w:szCs w:val="28"/>
               </w:rPr>
-              <w:t>74th Dasini</w:t>
-            </w:r>
+              <w:t xml:space="preserve">74th </w:t>
+            </w:r>
+            <w:proofErr w:type="spellStart"/>
+            <w:r>
+              <w:rPr>
+                <w:b/>
+                <w:bCs/>
+                <w:sz w:val="28"/>
+                <w:szCs w:val="28"/>
+              </w:rPr>
+              <w:t>Dasini</w:t>
+            </w:r>
+            <w:proofErr w:type="spellEnd"/>
             <w:r>
               <w:rPr>
                 <w:b/>
@@ -13665,14 +14313,25 @@
               </w:rPr>
               <w:br/>
             </w:r>
-            <w:r>
-              <w:rPr>
-                <w:b/>
-                <w:bCs/>
-                <w:sz w:val="28"/>
-                <w:szCs w:val="28"/>
-              </w:rPr>
-              <w:t>Vaakyam 3</w:t>
+            <w:proofErr w:type="spellStart"/>
+            <w:r>
+              <w:rPr>
+                <w:b/>
+                <w:bCs/>
+                <w:sz w:val="28"/>
+                <w:szCs w:val="28"/>
+              </w:rPr>
+              <w:t>Vaakyam</w:t>
+            </w:r>
+            <w:proofErr w:type="spellEnd"/>
+            <w:r>
+              <w:rPr>
+                <w:b/>
+                <w:bCs/>
+                <w:sz w:val="28"/>
+                <w:szCs w:val="28"/>
+              </w:rPr>
+              <w:t xml:space="preserve"> 3</w:t>
             </w:r>
           </w:p>
           <w:p>
@@ -14058,7 +14717,23 @@
           <w:sz w:val="36"/>
           <w:szCs w:val="36"/>
         </w:rPr>
-        <w:t>Other minor corrections for nasal, swarabhakti have been implemented</w:t>
+        <w:t xml:space="preserve">Other minor corrections for nasal, </w:t>
+      </w:r>
+      <w:proofErr w:type="spellStart"/>
+      <w:r>
+        <w:rPr>
+          <w:sz w:val="36"/>
+          <w:szCs w:val="36"/>
+        </w:rPr>
+        <w:t>swarabhakti</w:t>
+      </w:r>
+      <w:proofErr w:type="spellEnd"/>
+      <w:r>
+        <w:rPr>
+          <w:sz w:val="36"/>
+          <w:szCs w:val="36"/>
+        </w:rPr>
+        <w:t xml:space="preserve"> have been implemented</w:t>
       </w:r>
     </w:p>
     <w:p>
@@ -14082,6 +14757,7 @@
       <w:r>
         <w:tab/>
       </w:r>
+      <w:proofErr w:type="spellStart"/>
       <w:r>
         <w:rPr>
           <w:b/>
@@ -14090,7 +14766,40 @@
           <w:szCs w:val="32"/>
           <w:u w:val="single"/>
         </w:rPr>
-        <w:t>TaittirIya BrAhmaNam TB 2.1</w:t>
+        <w:t>TaittirIya</w:t>
+      </w:r>
+      <w:proofErr w:type="spellEnd"/>
+      <w:r>
+        <w:rPr>
+          <w:b/>
+          <w:bCs/>
+          <w:sz w:val="32"/>
+          <w:szCs w:val="32"/>
+          <w:u w:val="single"/>
+        </w:rPr>
+        <w:t xml:space="preserve"> </w:t>
+      </w:r>
+      <w:proofErr w:type="spellStart"/>
+      <w:r>
+        <w:rPr>
+          <w:b/>
+          <w:bCs/>
+          <w:sz w:val="32"/>
+          <w:szCs w:val="32"/>
+          <w:u w:val="single"/>
+        </w:rPr>
+        <w:t>BrAhmaNam</w:t>
+      </w:r>
+      <w:proofErr w:type="spellEnd"/>
+      <w:r>
+        <w:rPr>
+          <w:b/>
+          <w:bCs/>
+          <w:sz w:val="32"/>
+          <w:szCs w:val="32"/>
+          <w:u w:val="single"/>
+        </w:rPr>
+        <w:t xml:space="preserve"> TB 2.1</w:t>
       </w:r>
       <w:r>
         <w:rPr>
@@ -14122,6 +14831,7 @@
         </w:rPr>
         <w:t xml:space="preserve"> </w:t>
       </w:r>
+      <w:proofErr w:type="gramStart"/>
       <w:r>
         <w:rPr>
           <w:b/>
@@ -14132,6 +14842,7 @@
         </w:rPr>
         <w:t>2.4  Book</w:t>
       </w:r>
+      <w:proofErr w:type="gramEnd"/>
       <w:r>
         <w:rPr>
           <w:b/>

</xml_diff>